<commit_message>
Replace old resume with beta
</commit_message>
<xml_diff>
--- a/resources/documents/resume.docx
+++ b/resources/documents/resume.docx
@@ -4,8 +4,7 @@
   <w:body>
     <w:p>
       <w:pPr>
-        <w:spacing w:before="35" w:line="459" w:lineRule="exact"/>
-        <w:jc w:val="center"/>
+        <w:spacing w:line="459" w:lineRule="exact"/>
         <w:rPr>
           <w:rFonts w:ascii="Times New Roman" w:hAnsi="Times New Roman" w:cs="Times New Roman"/>
           <w:sz w:val="40"/>
@@ -22,66 +21,11 @@
     <w:p>
       <w:pPr>
         <w:spacing w:before="35"/>
-        <w:jc w:val="center"/>
         <w:rPr>
           <w:rFonts w:ascii="Times New Roman" w:hAnsi="Times New Roman" w:cs="Times New Roman"/>
           <w:sz w:val="20"/>
           <w:szCs w:val="20"/>
         </w:rPr>
-      </w:pPr>
-      <w:r>
-        <w:rPr>
-          <w:rFonts w:ascii="Times New Roman" w:hAnsi="Times New Roman" w:cs="Times New Roman"/>
-          <w:sz w:val="20"/>
-          <w:szCs w:val="20"/>
-        </w:rPr>
-        <w:br/>
-      </w:r>
-      <w:r>
-        <w:rPr>
-          <w:rFonts w:ascii="Times New Roman" w:hAnsi="Times New Roman" w:cs="Times New Roman"/>
-          <w:sz w:val="20"/>
-          <w:szCs w:val="20"/>
-        </w:rPr>
-        <w:t>801-867-5383</w:t>
-      </w:r>
-      <w:r>
-        <w:rPr>
-          <w:rFonts w:ascii="Times New Roman" w:hAnsi="Times New Roman" w:cs="Times New Roman"/>
-          <w:sz w:val="20"/>
-          <w:szCs w:val="20"/>
-        </w:rPr>
-        <w:t xml:space="preserve">, </w:t>
-      </w:r>
-      <w:r>
-        <w:rPr>
-          <w:rFonts w:ascii="Times New Roman" w:hAnsi="Times New Roman" w:cs="Times New Roman"/>
-          <w:sz w:val="20"/>
-          <w:szCs w:val="20"/>
-        </w:rPr>
-        <w:t>tanner.barlow@outlook.com</w:t>
-      </w:r>
-    </w:p>
-    <w:p>
-      <w:pPr>
-        <w:pStyle w:val="BodyText"/>
-        <w:spacing w:before="6"/>
-        <w:ind w:left="0" w:firstLine="0"/>
-        <w:jc w:val="center"/>
-        <w:rPr>
-          <w:sz w:val="9"/>
-        </w:rPr>
-      </w:pPr>
-      <w:r>
-        <w:rPr>
-          <w:rFonts w:ascii="Times New Roman" w:hAnsi="Times New Roman" w:cs="Times New Roman"/>
-        </w:rPr>
-        <w:t>http://tannerbarlow.com/</w:t>
-      </w:r>
-    </w:p>
-    <w:p>
-      <w:pPr>
-        <w:pStyle w:val="NoSpacing"/>
         <w:sectPr>
           <w:headerReference w:type="even" r:id="rId7"/>
           <w:headerReference w:type="default" r:id="rId8"/>
@@ -91,89 +35,156 @@
           <w:footerReference w:type="first" r:id="rId12"/>
           <w:type w:val="continuous"/>
           <w:pgSz w:w="12240" w:h="15840"/>
-          <w:pgMar w:top="960" w:right="1320" w:bottom="280" w:left="1320" w:header="720" w:footer="720" w:gutter="0"/>
+          <w:pgMar w:top="720" w:right="720" w:bottom="720" w:left="720" w:header="720" w:footer="720" w:gutter="0"/>
           <w:cols w:space="720"/>
+          <w:docGrid w:linePitch="299"/>
         </w:sectPr>
       </w:pPr>
+      <w:r>
+        <w:rPr>
+          <w:rFonts w:ascii="Times New Roman" w:hAnsi="Times New Roman" w:cs="Times New Roman"/>
+        </w:rPr>
+        <w:t>801-867-5383</w:t>
+      </w:r>
+      <w:r>
+        <w:rPr>
+          <w:rFonts w:ascii="Times New Roman" w:hAnsi="Times New Roman" w:cs="Times New Roman"/>
+        </w:rPr>
+        <w:t xml:space="preserve"> |</w:t>
+      </w:r>
+      <w:r>
+        <w:rPr>
+          <w:rFonts w:ascii="Times New Roman" w:hAnsi="Times New Roman" w:cs="Times New Roman"/>
+        </w:rPr>
+        <w:t xml:space="preserve"> </w:t>
+      </w:r>
+      <w:r>
+        <w:rPr>
+          <w:rFonts w:ascii="Times New Roman" w:hAnsi="Times New Roman" w:cs="Times New Roman"/>
+        </w:rPr>
+        <w:t>tanner.barlow</w:t>
+      </w:r>
+      <w:r>
+        <w:rPr>
+          <w:rFonts w:ascii="Times New Roman" w:hAnsi="Times New Roman" w:cs="Times New Roman"/>
+        </w:rPr>
+        <w:t>12</w:t>
+      </w:r>
+      <w:r>
+        <w:rPr>
+          <w:rFonts w:ascii="Times New Roman" w:hAnsi="Times New Roman" w:cs="Times New Roman"/>
+        </w:rPr>
+        <w:t>@</w:t>
+      </w:r>
+      <w:r>
+        <w:rPr>
+          <w:rFonts w:ascii="Times New Roman" w:hAnsi="Times New Roman" w:cs="Times New Roman"/>
+        </w:rPr>
+        <w:t>gmail</w:t>
+      </w:r>
+      <w:r>
+        <w:rPr>
+          <w:rFonts w:ascii="Times New Roman" w:hAnsi="Times New Roman" w:cs="Times New Roman"/>
+        </w:rPr>
+        <w:t>.com</w:t>
+      </w:r>
+      <w:r>
+        <w:rPr>
+          <w:rFonts w:ascii="Times New Roman" w:hAnsi="Times New Roman" w:cs="Times New Roman"/>
+          <w:sz w:val="20"/>
+          <w:szCs w:val="20"/>
+        </w:rPr>
+        <w:t xml:space="preserve"> </w:t>
+      </w:r>
+      <w:r>
+        <w:rPr>
+          <w:rFonts w:ascii="Times New Roman" w:hAnsi="Times New Roman" w:cs="Times New Roman"/>
+        </w:rPr>
+        <w:t xml:space="preserve">| GitHub: tbarlow12 </w:t>
+      </w:r>
+      <w:r>
+        <w:rPr>
+          <w:rFonts w:ascii="Times New Roman" w:hAnsi="Times New Roman" w:cs="Times New Roman"/>
+          <w:sz w:val="20"/>
+          <w:szCs w:val="20"/>
+        </w:rPr>
+        <w:t xml:space="preserve">| </w:t>
+      </w:r>
+      <w:r>
+        <w:rPr>
+          <w:rFonts w:ascii="Times New Roman" w:hAnsi="Times New Roman" w:cs="Times New Roman"/>
+        </w:rPr>
+        <w:t>http://tannerbarlow.com</w:t>
+      </w:r>
+      <w:r>
+        <w:rPr>
+          <w:rFonts w:ascii="Times New Roman" w:hAnsi="Times New Roman" w:cs="Times New Roman"/>
+        </w:rPr>
+        <w:t xml:space="preserve">/ </w:t>
+      </w:r>
     </w:p>
     <w:p>
       <w:pPr>
         <w:pStyle w:val="NoSpacing"/>
-        <w:rPr>
-          <w:sz w:val="14"/>
-        </w:rPr>
-      </w:pPr>
+        <w:spacing w:before="100" w:beforeAutospacing="1" w:after="100" w:afterAutospacing="1"/>
+        <w:ind w:left="-90" w:hanging="540"/>
+        <w:rPr>
+          <w:rFonts w:ascii="Times New Roman" w:hAnsi="Times New Roman" w:cs="Times New Roman"/>
+        </w:rPr>
+      </w:pPr>
+      <w:r>
+        <w:rPr>
+          <w:rFonts w:ascii="Times New Roman" w:hAnsi="Times New Roman" w:cs="Times New Roman"/>
+        </w:rPr>
+        <w:t>WORK EXPERIENCE</w:t>
+      </w:r>
     </w:p>
     <w:p>
       <w:pPr>
         <w:pStyle w:val="NoSpacing"/>
-        <w:rPr>
-          <w:rFonts w:ascii="Times New Roman" w:hAnsi="Times New Roman" w:cs="Times New Roman"/>
-        </w:rPr>
-      </w:pPr>
-      <w:r>
-        <w:rPr>
-          <w:rFonts w:ascii="Times New Roman" w:hAnsi="Times New Roman" w:cs="Times New Roman"/>
-        </w:rPr>
-        <w:t xml:space="preserve">KEY </w:t>
-      </w:r>
-      <w:r>
-        <w:rPr>
-          <w:rFonts w:ascii="Times New Roman" w:hAnsi="Times New Roman" w:cs="Times New Roman"/>
-        </w:rPr>
-        <w:t>SKILLS</w:t>
-      </w:r>
-    </w:p>
-    <w:p>
-      <w:pPr>
-        <w:pStyle w:val="NoSpacing"/>
-        <w:rPr>
-          <w:rFonts w:ascii="Times New Roman" w:hAnsi="Times New Roman" w:cs="Times New Roman"/>
-        </w:rPr>
-      </w:pPr>
-    </w:p>
-    <w:p>
-      <w:pPr>
-        <w:pStyle w:val="NoSpacing"/>
-        <w:rPr>
-          <w:rFonts w:ascii="Times New Roman" w:hAnsi="Times New Roman" w:cs="Times New Roman"/>
-        </w:rPr>
-      </w:pPr>
-      <w:r>
-        <w:rPr>
-          <w:rFonts w:ascii="Times New Roman" w:hAnsi="Times New Roman" w:cs="Times New Roman"/>
-        </w:rPr>
-        <w:t xml:space="preserve">Python, </w:t>
-      </w:r>
-      <w:r>
-        <w:rPr>
-          <w:rFonts w:ascii="Times New Roman" w:hAnsi="Times New Roman" w:cs="Times New Roman"/>
-        </w:rPr>
-        <w:t xml:space="preserve">Java, </w:t>
-      </w:r>
-      <w:r>
-        <w:rPr>
-          <w:rFonts w:ascii="Times New Roman" w:hAnsi="Times New Roman" w:cs="Times New Roman"/>
-        </w:rPr>
-        <w:t xml:space="preserve">C#, </w:t>
-      </w:r>
-      <w:r>
-        <w:rPr>
-          <w:rFonts w:ascii="Times New Roman" w:hAnsi="Times New Roman" w:cs="Times New Roman"/>
-        </w:rPr>
-        <w:t xml:space="preserve">C++, </w:t>
-      </w:r>
-      <w:r>
-        <w:rPr>
-          <w:rFonts w:ascii="Times New Roman" w:hAnsi="Times New Roman" w:cs="Times New Roman"/>
-        </w:rPr>
-        <w:t xml:space="preserve">ML, NLP, </w:t>
-      </w:r>
-      <w:r>
-        <w:rPr>
-          <w:rFonts w:ascii="Times New Roman" w:hAnsi="Times New Roman" w:cs="Times New Roman"/>
-        </w:rPr>
-        <w:t>Node, TypeScript</w:t>
+        <w:spacing w:after="120"/>
+        <w:ind w:hanging="540"/>
+        <w:rPr>
+          <w:rFonts w:ascii="Times New Roman" w:hAnsi="Times New Roman" w:cs="Times New Roman"/>
+        </w:rPr>
+      </w:pPr>
+      <w:r>
+        <w:rPr>
+          <w:rFonts w:ascii="Times New Roman" w:hAnsi="Times New Roman" w:cs="Times New Roman"/>
+          <w:b/>
+        </w:rPr>
+        <w:t>Software Engineer</w:t>
+      </w:r>
+      <w:r>
+        <w:rPr>
+          <w:rFonts w:ascii="Times New Roman" w:hAnsi="Times New Roman" w:cs="Times New Roman"/>
+          <w:b/>
+        </w:rPr>
+        <w:t xml:space="preserve"> 2 – Microsoft</w:t>
+      </w:r>
+      <w:r>
+        <w:rPr>
+          <w:rFonts w:ascii="Times New Roman" w:hAnsi="Times New Roman" w:cs="Times New Roman"/>
+        </w:rPr>
+        <w:t xml:space="preserve"> </w:t>
+      </w:r>
+      <w:r>
+        <w:rPr>
+          <w:rFonts w:ascii="Times New Roman" w:hAnsi="Times New Roman" w:cs="Times New Roman"/>
+        </w:rPr>
+        <w:t>(</w:t>
+      </w:r>
+      <w:r>
+        <w:rPr>
+          <w:rFonts w:ascii="Times New Roman" w:hAnsi="Times New Roman" w:cs="Times New Roman"/>
+        </w:rPr>
+        <w:t>Commercial Software Engineering</w:t>
+      </w:r>
+      <w:r>
+        <w:rPr>
+          <w:rFonts w:ascii="Times New Roman" w:hAnsi="Times New Roman" w:cs="Times New Roman"/>
+        </w:rPr>
+        <w:t>)</w:t>
       </w:r>
       <w:r>
         <w:rPr>
@@ -185,118 +196,20 @@
         <w:rPr>
           <w:rFonts w:ascii="Times New Roman" w:hAnsi="Times New Roman" w:cs="Times New Roman"/>
         </w:rPr>
+        <w:t xml:space="preserve"> Redmond, WA -</w:t>
+      </w:r>
+      <w:r>
+        <w:rPr>
+          <w:rFonts w:ascii="Times New Roman" w:hAnsi="Times New Roman" w:cs="Times New Roman"/>
+          <w:b/>
+        </w:rPr>
         <w:t xml:space="preserve"> </w:t>
       </w:r>
       <w:r>
         <w:rPr>
           <w:rFonts w:ascii="Times New Roman" w:hAnsi="Times New Roman" w:cs="Times New Roman"/>
         </w:rPr>
-        <w:t xml:space="preserve">React/Redux, </w:t>
-      </w:r>
-      <w:r>
-        <w:rPr>
-          <w:rFonts w:ascii="Times New Roman" w:hAnsi="Times New Roman" w:cs="Times New Roman"/>
-        </w:rPr>
-        <w:t xml:space="preserve">SQL, Azure, </w:t>
-      </w:r>
-      <w:r>
-        <w:rPr>
-          <w:rFonts w:ascii="Times New Roman" w:hAnsi="Times New Roman" w:cs="Times New Roman"/>
-        </w:rPr>
-        <w:t xml:space="preserve">AWS, </w:t>
-      </w:r>
-      <w:r>
-        <w:rPr>
-          <w:rFonts w:ascii="Times New Roman" w:hAnsi="Times New Roman" w:cs="Times New Roman"/>
-        </w:rPr>
-        <w:t xml:space="preserve">Serverless, </w:t>
-      </w:r>
-      <w:bookmarkStart w:id="0" w:name="_GoBack"/>
-      <w:bookmarkEnd w:id="0"/>
-      <w:r>
-        <w:rPr>
-          <w:rFonts w:ascii="Times New Roman" w:hAnsi="Times New Roman" w:cs="Times New Roman"/>
-        </w:rPr>
-        <w:t>Spark</w:t>
-      </w:r>
-    </w:p>
-    <w:p>
-      <w:pPr>
-        <w:pStyle w:val="NoSpacing"/>
-        <w:rPr>
-          <w:rFonts w:ascii="Times New Roman" w:hAnsi="Times New Roman" w:cs="Times New Roman"/>
-        </w:rPr>
-      </w:pPr>
-    </w:p>
-    <w:p>
-      <w:pPr>
-        <w:pStyle w:val="NoSpacing"/>
-        <w:rPr>
-          <w:rFonts w:ascii="Times New Roman" w:hAnsi="Times New Roman" w:cs="Times New Roman"/>
-        </w:rPr>
-      </w:pPr>
-      <w:r>
-        <w:rPr>
-          <w:rFonts w:ascii="Times New Roman" w:hAnsi="Times New Roman" w:cs="Times New Roman"/>
-        </w:rPr>
-        <w:t>WORK EXPERIENCE</w:t>
-      </w:r>
-    </w:p>
-    <w:p>
-      <w:pPr>
-        <w:pStyle w:val="NoSpacing"/>
-        <w:rPr>
-          <w:rFonts w:ascii="Times New Roman" w:hAnsi="Times New Roman" w:cs="Times New Roman"/>
-        </w:rPr>
-      </w:pPr>
-    </w:p>
-    <w:p>
-      <w:pPr>
-        <w:pStyle w:val="NoSpacing"/>
-        <w:rPr>
-          <w:rFonts w:ascii="Times New Roman" w:hAnsi="Times New Roman" w:cs="Times New Roman"/>
-        </w:rPr>
-      </w:pPr>
-      <w:r>
-        <w:rPr>
-          <w:rFonts w:ascii="Times New Roman" w:hAnsi="Times New Roman" w:cs="Times New Roman"/>
-          <w:i/>
-        </w:rPr>
-        <w:t>Microsoft</w:t>
-      </w:r>
-      <w:r>
-        <w:rPr>
-          <w:rFonts w:ascii="Times New Roman" w:hAnsi="Times New Roman" w:cs="Times New Roman"/>
-          <w:i/>
-        </w:rPr>
-        <w:t>,</w:t>
-      </w:r>
-      <w:r>
-        <w:rPr>
-          <w:rFonts w:ascii="Times New Roman" w:hAnsi="Times New Roman" w:cs="Times New Roman"/>
-          <w:i/>
-        </w:rPr>
-        <w:t xml:space="preserve"> </w:t>
-      </w:r>
-      <w:r>
-        <w:rPr>
-          <w:rFonts w:ascii="Times New Roman" w:hAnsi="Times New Roman" w:cs="Times New Roman"/>
-          <w:b/>
-        </w:rPr>
-        <w:t>Software Engineer</w:t>
-      </w:r>
-      <w:r>
-        <w:rPr>
-          <w:rFonts w:ascii="Times New Roman" w:hAnsi="Times New Roman" w:cs="Times New Roman"/>
-          <w:b/>
-        </w:rPr>
-        <w:t xml:space="preserve">, </w:t>
-      </w:r>
-      <w:r>
-        <w:rPr>
-          <w:rFonts w:ascii="Times New Roman" w:hAnsi="Times New Roman" w:cs="Times New Roman"/>
-        </w:rPr>
-        <w:t>Jan</w:t>
+        <w:t>Mar</w:t>
       </w:r>
       <w:r>
         <w:rPr>
@@ -308,44 +221,14 @@
         <w:rPr>
           <w:rFonts w:ascii="Times New Roman" w:hAnsi="Times New Roman" w:cs="Times New Roman"/>
         </w:rPr>
-        <w:t>8</w:t>
-      </w:r>
-      <w:r>
-        <w:rPr>
-          <w:rFonts w:ascii="Times New Roman" w:hAnsi="Times New Roman" w:cs="Times New Roman"/>
-        </w:rPr>
-        <w:t xml:space="preserve"> - </w:t>
-      </w:r>
-      <w:r>
-        <w:rPr>
-          <w:rFonts w:ascii="Times New Roman" w:hAnsi="Times New Roman" w:cs="Times New Roman"/>
-        </w:rPr>
-        <w:t>Present</w:t>
-      </w:r>
-    </w:p>
-    <w:p>
-      <w:pPr>
-        <w:pStyle w:val="NoSpacing"/>
-        <w:rPr>
-          <w:rFonts w:ascii="Times New Roman" w:hAnsi="Times New Roman" w:cs="Times New Roman"/>
-          <w:i/>
-        </w:rPr>
-      </w:pPr>
-      <w:r>
-        <w:rPr>
-          <w:rFonts w:ascii="Times New Roman" w:hAnsi="Times New Roman" w:cs="Times New Roman"/>
-          <w:i/>
-        </w:rPr>
-        <w:t>Redmond, WA</w:t>
-      </w:r>
-    </w:p>
-    <w:p>
-      <w:pPr>
-        <w:pStyle w:val="NoSpacing"/>
-        <w:rPr>
-          <w:rFonts w:ascii="Times New Roman" w:hAnsi="Times New Roman" w:cs="Times New Roman"/>
-        </w:rPr>
-      </w:pPr>
+        <w:t>9</w:t>
+      </w:r>
+      <w:r>
+        <w:rPr>
+          <w:rFonts w:ascii="Times New Roman" w:hAnsi="Times New Roman" w:cs="Times New Roman"/>
+        </w:rPr>
+        <w:t xml:space="preserve"> - Present</w:t>
+      </w:r>
     </w:p>
     <w:p>
       <w:pPr>
@@ -354,51 +237,175 @@
           <w:ilvl w:val="0"/>
           <w:numId w:val="2"/>
         </w:numPr>
-        <w:rPr>
-          <w:rFonts w:ascii="Times New Roman" w:hAnsi="Times New Roman" w:cs="Times New Roman"/>
-        </w:rPr>
-      </w:pPr>
-      <w:r>
-        <w:rPr>
-          <w:rFonts w:ascii="Times New Roman" w:hAnsi="Times New Roman" w:cs="Times New Roman"/>
-        </w:rPr>
-        <w:t xml:space="preserve">Collaborated on design </w:t>
-      </w:r>
-      <w:r>
-        <w:rPr>
-          <w:rFonts w:ascii="Times New Roman" w:hAnsi="Times New Roman" w:cs="Times New Roman"/>
-        </w:rPr>
-        <w:t xml:space="preserve">and </w:t>
-      </w:r>
-      <w:r>
-        <w:rPr>
-          <w:rFonts w:ascii="Times New Roman" w:hAnsi="Times New Roman" w:cs="Times New Roman"/>
-        </w:rPr>
-        <w:t xml:space="preserve">implementation </w:t>
-      </w:r>
-      <w:r>
-        <w:rPr>
-          <w:rFonts w:ascii="Times New Roman" w:hAnsi="Times New Roman" w:cs="Times New Roman"/>
-        </w:rPr>
-        <w:t xml:space="preserve">of </w:t>
-      </w:r>
-      <w:r>
-        <w:rPr>
-          <w:rFonts w:ascii="Times New Roman" w:hAnsi="Times New Roman" w:cs="Times New Roman"/>
-        </w:rPr>
-        <w:t xml:space="preserve">serverless workflow for monitoring </w:t>
-      </w:r>
-      <w:r>
-        <w:rPr>
-          <w:rFonts w:ascii="Times New Roman" w:hAnsi="Times New Roman" w:cs="Times New Roman"/>
-        </w:rPr>
-        <w:t xml:space="preserve">cloud </w:t>
-      </w:r>
-      <w:r>
-        <w:rPr>
-          <w:rFonts w:ascii="Times New Roman" w:hAnsi="Times New Roman" w:cs="Times New Roman"/>
-        </w:rPr>
-        <w:t>resources</w:t>
+        <w:ind w:left="-270" w:hanging="180"/>
+        <w:rPr>
+          <w:rFonts w:ascii="Times New Roman" w:hAnsi="Times New Roman" w:cs="Times New Roman"/>
+        </w:rPr>
+      </w:pPr>
+      <w:r>
+        <w:rPr>
+          <w:rFonts w:ascii="Times New Roman" w:hAnsi="Times New Roman" w:cs="Times New Roman"/>
+        </w:rPr>
+        <w:t xml:space="preserve">Designed, architected and implemented many features of </w:t>
+      </w:r>
+      <w:proofErr w:type="spellStart"/>
+      <w:r>
+        <w:rPr>
+          <w:rFonts w:ascii="Times New Roman" w:hAnsi="Times New Roman" w:cs="Times New Roman"/>
+        </w:rPr>
+        <w:t>VoTT</w:t>
+      </w:r>
+      <w:proofErr w:type="spellEnd"/>
+      <w:r>
+        <w:rPr>
+          <w:rFonts w:ascii="Times New Roman" w:hAnsi="Times New Roman" w:cs="Times New Roman"/>
+        </w:rPr>
+        <w:t xml:space="preserve">, an open-source tool for </w:t>
+      </w:r>
+      <w:r>
+        <w:rPr>
+          <w:rFonts w:ascii="Times New Roman" w:hAnsi="Times New Roman" w:cs="Times New Roman"/>
+        </w:rPr>
+        <w:t>image and video annotation,</w:t>
+      </w:r>
+      <w:r>
+        <w:rPr>
+          <w:rFonts w:ascii="Times New Roman" w:hAnsi="Times New Roman" w:cs="Times New Roman"/>
+        </w:rPr>
+        <w:t xml:space="preserve"> including</w:t>
+      </w:r>
+      <w:r>
+        <w:rPr>
+          <w:rFonts w:ascii="Times New Roman" w:hAnsi="Times New Roman" w:cs="Times New Roman"/>
+        </w:rPr>
+        <w:t xml:space="preserve"> the tag input component, dynamic help menu &amp; cloud connections </w:t>
+      </w:r>
+      <w:r>
+        <w:rPr>
+          <w:rFonts w:ascii="Times New Roman" w:hAnsi="Times New Roman" w:cs="Times New Roman"/>
+        </w:rPr>
+        <w:t>(</w:t>
+      </w:r>
+      <w:r>
+        <w:rPr>
+          <w:rFonts w:ascii="Times New Roman" w:hAnsi="Times New Roman" w:cs="Times New Roman"/>
+        </w:rPr>
+        <w:t xml:space="preserve">Typescript, </w:t>
+      </w:r>
+      <w:r>
+        <w:rPr>
+          <w:rFonts w:ascii="Times New Roman" w:hAnsi="Times New Roman" w:cs="Times New Roman"/>
+        </w:rPr>
+        <w:t>React, Redux)</w:t>
+      </w:r>
+    </w:p>
+    <w:p>
+      <w:pPr>
+        <w:pStyle w:val="NoSpacing"/>
+        <w:spacing w:before="120" w:after="120"/>
+        <w:ind w:hanging="540"/>
+        <w:rPr>
+          <w:rFonts w:ascii="Times New Roman" w:hAnsi="Times New Roman" w:cs="Times New Roman"/>
+        </w:rPr>
+      </w:pPr>
+      <w:r>
+        <w:rPr>
+          <w:rFonts w:ascii="Times New Roman" w:hAnsi="Times New Roman" w:cs="Times New Roman"/>
+          <w:b/>
+        </w:rPr>
+        <w:t>Software Engineer</w:t>
+      </w:r>
+      <w:r>
+        <w:rPr>
+          <w:rFonts w:ascii="Times New Roman" w:hAnsi="Times New Roman" w:cs="Times New Roman"/>
+          <w:b/>
+        </w:rPr>
+        <w:t xml:space="preserve"> – Microsoft</w:t>
+      </w:r>
+      <w:r>
+        <w:rPr>
+          <w:rFonts w:ascii="Times New Roman" w:hAnsi="Times New Roman" w:cs="Times New Roman"/>
+        </w:rPr>
+        <w:t xml:space="preserve"> (</w:t>
+      </w:r>
+      <w:r>
+        <w:rPr>
+          <w:rFonts w:ascii="Times New Roman" w:hAnsi="Times New Roman" w:cs="Times New Roman"/>
+        </w:rPr>
+        <w:t>Commercial Software Engineering</w:t>
+      </w:r>
+      <w:r>
+        <w:rPr>
+          <w:rFonts w:ascii="Times New Roman" w:hAnsi="Times New Roman" w:cs="Times New Roman"/>
+        </w:rPr>
+        <w:t>)</w:t>
+      </w:r>
+      <w:r>
+        <w:rPr>
+          <w:rFonts w:ascii="Times New Roman" w:hAnsi="Times New Roman" w:cs="Times New Roman"/>
+        </w:rPr>
+        <w:t>,</w:t>
+      </w:r>
+      <w:r>
+        <w:rPr>
+          <w:rFonts w:ascii="Times New Roman" w:hAnsi="Times New Roman" w:cs="Times New Roman"/>
+        </w:rPr>
+        <w:t xml:space="preserve"> </w:t>
+      </w:r>
+      <w:r>
+        <w:rPr>
+          <w:rFonts w:ascii="Times New Roman" w:hAnsi="Times New Roman" w:cs="Times New Roman"/>
+        </w:rPr>
+        <w:t>Redmond, WA -</w:t>
+      </w:r>
+      <w:r>
+        <w:rPr>
+          <w:rFonts w:ascii="Times New Roman" w:hAnsi="Times New Roman" w:cs="Times New Roman"/>
+          <w:b/>
+        </w:rPr>
+        <w:t xml:space="preserve"> </w:t>
+      </w:r>
+      <w:r>
+        <w:rPr>
+          <w:rFonts w:ascii="Times New Roman" w:hAnsi="Times New Roman" w:cs="Times New Roman"/>
+        </w:rPr>
+        <w:t>Jan</w:t>
+      </w:r>
+      <w:r>
+        <w:rPr>
+          <w:rFonts w:ascii="Times New Roman" w:hAnsi="Times New Roman" w:cs="Times New Roman"/>
+        </w:rPr>
+        <w:t xml:space="preserve"> 201</w:t>
+      </w:r>
+      <w:r>
+        <w:rPr>
+          <w:rFonts w:ascii="Times New Roman" w:hAnsi="Times New Roman" w:cs="Times New Roman"/>
+        </w:rPr>
+        <w:t>8</w:t>
+      </w:r>
+      <w:r>
+        <w:rPr>
+          <w:rFonts w:ascii="Times New Roman" w:hAnsi="Times New Roman" w:cs="Times New Roman"/>
+        </w:rPr>
+        <w:t xml:space="preserve"> </w:t>
+      </w:r>
+      <w:r>
+        <w:rPr>
+          <w:rFonts w:ascii="Times New Roman" w:hAnsi="Times New Roman" w:cs="Times New Roman"/>
+        </w:rPr>
+        <w:t>–</w:t>
+      </w:r>
+      <w:r>
+        <w:rPr>
+          <w:rFonts w:ascii="Times New Roman" w:hAnsi="Times New Roman" w:cs="Times New Roman"/>
+        </w:rPr>
+        <w:t xml:space="preserve"> </w:t>
+      </w:r>
+      <w:r>
+        <w:rPr>
+          <w:rFonts w:ascii="Times New Roman" w:hAnsi="Times New Roman" w:cs="Times New Roman"/>
+        </w:rPr>
+        <w:t>Mar 2019</w:t>
       </w:r>
     </w:p>
     <w:p>
@@ -408,75 +415,40 @@
           <w:ilvl w:val="0"/>
           <w:numId w:val="2"/>
         </w:numPr>
-        <w:rPr>
-          <w:rFonts w:ascii="Times New Roman" w:hAnsi="Times New Roman" w:cs="Times New Roman"/>
-        </w:rPr>
-      </w:pPr>
-      <w:r>
-        <w:rPr>
-          <w:rFonts w:ascii="Times New Roman" w:hAnsi="Times New Roman" w:cs="Times New Roman"/>
-        </w:rPr>
-        <w:t>Added</w:t>
-      </w:r>
-      <w:r>
-        <w:rPr>
-          <w:rFonts w:ascii="Times New Roman" w:hAnsi="Times New Roman" w:cs="Times New Roman"/>
-        </w:rPr>
-        <w:t xml:space="preserve"> Azure</w:t>
-      </w:r>
-      <w:r>
-        <w:rPr>
-          <w:rFonts w:ascii="Times New Roman" w:hAnsi="Times New Roman" w:cs="Times New Roman"/>
-        </w:rPr>
-        <w:t xml:space="preserve"> operations, </w:t>
-      </w:r>
-      <w:r>
-        <w:rPr>
-          <w:rFonts w:ascii="Times New Roman" w:hAnsi="Times New Roman" w:cs="Times New Roman"/>
-        </w:rPr>
-        <w:t xml:space="preserve">unit </w:t>
-      </w:r>
-      <w:r>
-        <w:rPr>
-          <w:rFonts w:ascii="Times New Roman" w:hAnsi="Times New Roman" w:cs="Times New Roman"/>
-        </w:rPr>
-        <w:t>tests and documentation</w:t>
-      </w:r>
-      <w:r>
-        <w:rPr>
-          <w:rFonts w:ascii="Times New Roman" w:hAnsi="Times New Roman" w:cs="Times New Roman"/>
-        </w:rPr>
-        <w:t xml:space="preserve"> to “Cloud Custodian” open-source </w:t>
-      </w:r>
-      <w:r>
-        <w:rPr>
-          <w:rFonts w:ascii="Times New Roman" w:hAnsi="Times New Roman" w:cs="Times New Roman"/>
-        </w:rPr>
-        <w:t xml:space="preserve">Python </w:t>
-      </w:r>
-      <w:r>
-        <w:rPr>
-          <w:rFonts w:ascii="Times New Roman" w:hAnsi="Times New Roman" w:cs="Times New Roman"/>
-        </w:rPr>
-        <w:t>project, including real-time metric filters, scheduled operations</w:t>
-      </w:r>
-      <w:r>
-        <w:rPr>
-          <w:rFonts w:ascii="Times New Roman" w:hAnsi="Times New Roman" w:cs="Times New Roman"/>
-        </w:rPr>
-        <w:t>,</w:t>
-      </w:r>
-      <w:r>
-        <w:rPr>
-          <w:rFonts w:ascii="Times New Roman" w:hAnsi="Times New Roman" w:cs="Times New Roman"/>
-        </w:rPr>
-        <w:t xml:space="preserve"> </w:t>
-      </w:r>
-      <w:r>
-        <w:rPr>
-          <w:rFonts w:ascii="Times New Roman" w:hAnsi="Times New Roman" w:cs="Times New Roman"/>
-        </w:rPr>
-        <w:t>and multi-subscription support</w:t>
+        <w:ind w:left="-270" w:hanging="180"/>
+        <w:rPr>
+          <w:rFonts w:ascii="Times New Roman" w:hAnsi="Times New Roman" w:cs="Times New Roman"/>
+        </w:rPr>
+      </w:pPr>
+      <w:r>
+        <w:rPr>
+          <w:rFonts w:ascii="Times New Roman" w:hAnsi="Times New Roman" w:cs="Times New Roman"/>
+        </w:rPr>
+        <w:t xml:space="preserve">Implemented </w:t>
+      </w:r>
+      <w:r>
+        <w:rPr>
+          <w:rFonts w:ascii="Times New Roman" w:hAnsi="Times New Roman" w:cs="Times New Roman"/>
+        </w:rPr>
+        <w:t xml:space="preserve">cloud-agnostic </w:t>
+      </w:r>
+      <w:r>
+        <w:rPr>
+          <w:rFonts w:ascii="Times New Roman" w:hAnsi="Times New Roman" w:cs="Times New Roman"/>
+        </w:rPr>
+        <w:t xml:space="preserve">serverless orchestrator for monitoring cloud resources (Python, </w:t>
+      </w:r>
+      <w:r>
+        <w:rPr>
+          <w:rFonts w:ascii="Times New Roman" w:hAnsi="Times New Roman" w:cs="Times New Roman"/>
+        </w:rPr>
+        <w:t>Serverless</w:t>
+      </w:r>
+      <w:r>
+        <w:rPr>
+          <w:rFonts w:ascii="Times New Roman" w:hAnsi="Times New Roman" w:cs="Times New Roman"/>
+        </w:rPr>
+        <w:t>)</w:t>
       </w:r>
     </w:p>
     <w:p>
@@ -486,33 +458,76 @@
           <w:ilvl w:val="0"/>
           <w:numId w:val="2"/>
         </w:numPr>
-        <w:rPr>
-          <w:rFonts w:ascii="Times New Roman" w:hAnsi="Times New Roman" w:cs="Times New Roman"/>
-        </w:rPr>
-      </w:pPr>
-      <w:r>
-        <w:rPr>
-          <w:rFonts w:ascii="Times New Roman" w:hAnsi="Times New Roman" w:cs="Times New Roman"/>
-        </w:rPr>
-        <w:t>Developed</w:t>
-      </w:r>
-      <w:r>
-        <w:rPr>
-          <w:rFonts w:ascii="Times New Roman" w:hAnsi="Times New Roman" w:cs="Times New Roman"/>
-        </w:rPr>
-        <w:t xml:space="preserve"> voice-driven Android </w:t>
-      </w:r>
-      <w:r>
-        <w:rPr>
-          <w:rFonts w:ascii="Times New Roman" w:hAnsi="Times New Roman" w:cs="Times New Roman"/>
-        </w:rPr>
-        <w:t>app</w:t>
-      </w:r>
-      <w:r>
-        <w:rPr>
-          <w:rFonts w:ascii="Times New Roman" w:hAnsi="Times New Roman" w:cs="Times New Roman"/>
-        </w:rPr>
-        <w:t>lication for hands-free control of stationary bicycle</w:t>
+        <w:ind w:left="-270" w:hanging="180"/>
+        <w:rPr>
+          <w:rFonts w:ascii="Times New Roman" w:hAnsi="Times New Roman" w:cs="Times New Roman"/>
+        </w:rPr>
+      </w:pPr>
+      <w:r>
+        <w:rPr>
+          <w:rFonts w:ascii="Times New Roman" w:hAnsi="Times New Roman" w:cs="Times New Roman"/>
+        </w:rPr>
+        <w:t>Contributed multiple features to</w:t>
+      </w:r>
+      <w:r>
+        <w:rPr>
+          <w:rFonts w:ascii="Times New Roman" w:hAnsi="Times New Roman" w:cs="Times New Roman"/>
+        </w:rPr>
+        <w:t xml:space="preserve"> Cloud Custodian</w:t>
+      </w:r>
+      <w:r>
+        <w:rPr>
+          <w:rFonts w:ascii="Times New Roman" w:hAnsi="Times New Roman" w:cs="Times New Roman"/>
+        </w:rPr>
+        <w:t>, an</w:t>
+      </w:r>
+      <w:r>
+        <w:rPr>
+          <w:rFonts w:ascii="Times New Roman" w:hAnsi="Times New Roman" w:cs="Times New Roman"/>
+        </w:rPr>
+        <w:t xml:space="preserve"> open-source </w:t>
+      </w:r>
+      <w:r>
+        <w:rPr>
+          <w:rFonts w:ascii="Times New Roman" w:hAnsi="Times New Roman" w:cs="Times New Roman"/>
+        </w:rPr>
+        <w:t>CLI tool for cloud subscription</w:t>
+      </w:r>
+      <w:r>
+        <w:rPr>
+          <w:rFonts w:ascii="Times New Roman" w:hAnsi="Times New Roman" w:cs="Times New Roman"/>
+        </w:rPr>
+        <w:t xml:space="preserve"> governance</w:t>
+      </w:r>
+      <w:r>
+        <w:rPr>
+          <w:rFonts w:ascii="Times New Roman" w:hAnsi="Times New Roman" w:cs="Times New Roman"/>
+        </w:rPr>
+        <w:t>, including real-time metric filters, scheduled operations</w:t>
+      </w:r>
+      <w:r>
+        <w:rPr>
+          <w:rFonts w:ascii="Times New Roman" w:hAnsi="Times New Roman" w:cs="Times New Roman"/>
+        </w:rPr>
+        <w:t>,</w:t>
+      </w:r>
+      <w:r>
+        <w:rPr>
+          <w:rFonts w:ascii="Times New Roman" w:hAnsi="Times New Roman" w:cs="Times New Roman"/>
+        </w:rPr>
+        <w:t xml:space="preserve"> </w:t>
+      </w:r>
+      <w:r>
+        <w:rPr>
+          <w:rFonts w:ascii="Times New Roman" w:hAnsi="Times New Roman" w:cs="Times New Roman"/>
+        </w:rPr>
+        <w:t>and multi-subscription support</w:t>
+      </w:r>
+      <w:r>
+        <w:rPr>
+          <w:rFonts w:ascii="Times New Roman" w:hAnsi="Times New Roman" w:cs="Times New Roman"/>
+        </w:rPr>
+        <w:t xml:space="preserve"> (Python)</w:t>
       </w:r>
     </w:p>
     <w:p>
@@ -522,72 +537,120 @@
           <w:ilvl w:val="0"/>
           <w:numId w:val="2"/>
         </w:numPr>
-        <w:rPr>
-          <w:rFonts w:ascii="Times New Roman" w:hAnsi="Times New Roman" w:cs="Times New Roman"/>
-        </w:rPr>
-      </w:pPr>
-      <w:r>
-        <w:rPr>
-          <w:rFonts w:ascii="Times New Roman" w:hAnsi="Times New Roman" w:cs="Times New Roman"/>
-        </w:rPr>
-        <w:t>With one other engineer, a</w:t>
-      </w:r>
-      <w:r>
-        <w:rPr>
-          <w:rFonts w:ascii="Times New Roman" w:hAnsi="Times New Roman" w:cs="Times New Roman"/>
-        </w:rPr>
-        <w:t>dded support for message encryption to Java SDK for Azure KeyVault</w:t>
+        <w:ind w:left="-270" w:hanging="180"/>
+        <w:rPr>
+          <w:rFonts w:ascii="Times New Roman" w:hAnsi="Times New Roman" w:cs="Times New Roman"/>
+        </w:rPr>
+      </w:pPr>
+      <w:r>
+        <w:rPr>
+          <w:rFonts w:ascii="Times New Roman" w:hAnsi="Times New Roman" w:cs="Times New Roman"/>
+        </w:rPr>
+        <w:t>Developed</w:t>
+      </w:r>
+      <w:r>
+        <w:rPr>
+          <w:rFonts w:ascii="Times New Roman" w:hAnsi="Times New Roman" w:cs="Times New Roman"/>
+        </w:rPr>
+        <w:t xml:space="preserve"> </w:t>
+      </w:r>
+      <w:r>
+        <w:rPr>
+          <w:rFonts w:ascii="Times New Roman" w:hAnsi="Times New Roman" w:cs="Times New Roman"/>
+        </w:rPr>
+        <w:t xml:space="preserve">POC </w:t>
+      </w:r>
+      <w:r>
+        <w:rPr>
+          <w:rFonts w:ascii="Times New Roman" w:hAnsi="Times New Roman" w:cs="Times New Roman"/>
+        </w:rPr>
+        <w:t xml:space="preserve">voice-driven Android </w:t>
+      </w:r>
+      <w:r>
+        <w:rPr>
+          <w:rFonts w:ascii="Times New Roman" w:hAnsi="Times New Roman" w:cs="Times New Roman"/>
+        </w:rPr>
+        <w:t>app</w:t>
+      </w:r>
+      <w:r>
+        <w:rPr>
+          <w:rFonts w:ascii="Times New Roman" w:hAnsi="Times New Roman" w:cs="Times New Roman"/>
+        </w:rPr>
+        <w:t>lication for hands-free control of stationary bicycle</w:t>
+      </w:r>
+      <w:r>
+        <w:rPr>
+          <w:rFonts w:ascii="Times New Roman" w:hAnsi="Times New Roman" w:cs="Times New Roman"/>
+        </w:rPr>
+        <w:t xml:space="preserve"> (Android)</w:t>
       </w:r>
     </w:p>
     <w:p>
       <w:pPr>
         <w:pStyle w:val="NoSpacing"/>
-        <w:rPr>
-          <w:rFonts w:ascii="Times New Roman" w:hAnsi="Times New Roman" w:cs="Times New Roman"/>
-        </w:rPr>
-      </w:pPr>
-    </w:p>
-    <w:p>
-      <w:pPr>
-        <w:pStyle w:val="NoSpacing"/>
-        <w:rPr>
-          <w:rFonts w:ascii="Times New Roman" w:hAnsi="Times New Roman" w:cs="Times New Roman"/>
-        </w:rPr>
-      </w:pPr>
-      <w:r>
-        <w:rPr>
-          <w:rFonts w:ascii="Times New Roman" w:hAnsi="Times New Roman" w:cs="Times New Roman"/>
-          <w:i/>
-        </w:rPr>
-        <w:t>Microsoft</w:t>
-      </w:r>
-      <w:r>
-        <w:rPr>
-          <w:rFonts w:ascii="Times New Roman" w:hAnsi="Times New Roman" w:cs="Times New Roman"/>
-          <w:i/>
+        <w:spacing w:before="120" w:after="120"/>
+        <w:ind w:hanging="540"/>
+        <w:rPr>
+          <w:rFonts w:ascii="Times New Roman" w:hAnsi="Times New Roman" w:cs="Times New Roman"/>
+        </w:rPr>
+      </w:pPr>
+      <w:r>
+        <w:rPr>
+          <w:rFonts w:ascii="Times New Roman" w:hAnsi="Times New Roman" w:cs="Times New Roman"/>
+          <w:b/>
+        </w:rPr>
+        <w:t>Software Engineer Intern</w:t>
+      </w:r>
+      <w:r>
+        <w:rPr>
+          <w:rFonts w:ascii="Times New Roman" w:hAnsi="Times New Roman" w:cs="Times New Roman"/>
+          <w:b/>
+        </w:rPr>
+        <w:t xml:space="preserve"> – Microsoft</w:t>
+      </w:r>
+      <w:r>
+        <w:rPr>
+          <w:rFonts w:ascii="Times New Roman" w:hAnsi="Times New Roman" w:cs="Times New Roman"/>
+        </w:rPr>
+        <w:t xml:space="preserve"> (</w:t>
+      </w:r>
+      <w:r>
+        <w:rPr>
+          <w:rFonts w:ascii="Times New Roman" w:hAnsi="Times New Roman" w:cs="Times New Roman"/>
+        </w:rPr>
+        <w:t>Windows Localization</w:t>
+      </w:r>
+      <w:r>
+        <w:rPr>
+          <w:rFonts w:ascii="Times New Roman" w:hAnsi="Times New Roman" w:cs="Times New Roman"/>
+        </w:rPr>
+        <w:t>)</w:t>
+      </w:r>
+      <w:bookmarkStart w:id="0" w:name="_GoBack"/>
+      <w:bookmarkEnd w:id="0"/>
+      <w:r>
+        <w:rPr>
+          <w:rFonts w:ascii="Times New Roman" w:hAnsi="Times New Roman" w:cs="Times New Roman"/>
         </w:rPr>
         <w:t>,</w:t>
       </w:r>
       <w:r>
         <w:rPr>
           <w:rFonts w:ascii="Times New Roman" w:hAnsi="Times New Roman" w:cs="Times New Roman"/>
-          <w:i/>
         </w:rPr>
         <w:t xml:space="preserve"> </w:t>
       </w:r>
       <w:r>
         <w:rPr>
           <w:rFonts w:ascii="Times New Roman" w:hAnsi="Times New Roman" w:cs="Times New Roman"/>
-          <w:b/>
-        </w:rPr>
-        <w:t>Software Engineer Intern</w:t>
-      </w:r>
-      <w:r>
-        <w:rPr>
-          <w:rFonts w:ascii="Times New Roman" w:hAnsi="Times New Roman" w:cs="Times New Roman"/>
-          <w:b/>
-        </w:rPr>
-        <w:t xml:space="preserve">, </w:t>
+        </w:rPr>
+        <w:t>Redmond, WA</w:t>
+      </w:r>
+      <w:r>
+        <w:rPr>
+          <w:rFonts w:ascii="Times New Roman" w:hAnsi="Times New Roman" w:cs="Times New Roman"/>
+        </w:rPr>
+        <w:t xml:space="preserve"> - </w:t>
       </w:r>
       <w:r>
         <w:rPr>
@@ -613,30 +676,6 @@
         </w:rPr>
         <w:t>7</w:t>
       </w:r>
-    </w:p>
-    <w:p>
-      <w:pPr>
-        <w:pStyle w:val="NoSpacing"/>
-        <w:rPr>
-          <w:rFonts w:ascii="Times New Roman" w:hAnsi="Times New Roman" w:cs="Times New Roman"/>
-          <w:i/>
-        </w:rPr>
-      </w:pPr>
-      <w:r>
-        <w:rPr>
-          <w:rFonts w:ascii="Times New Roman" w:hAnsi="Times New Roman" w:cs="Times New Roman"/>
-          <w:i/>
-        </w:rPr>
-        <w:t>Redmond, WA</w:t>
-      </w:r>
-    </w:p>
-    <w:p>
-      <w:pPr>
-        <w:pStyle w:val="NoSpacing"/>
-        <w:rPr>
-          <w:rFonts w:ascii="Times New Roman" w:hAnsi="Times New Roman" w:cs="Times New Roman"/>
-        </w:rPr>
-      </w:pPr>
     </w:p>
     <w:p>
       <w:pPr>
@@ -645,6 +684,7 @@
           <w:ilvl w:val="0"/>
           <w:numId w:val="2"/>
         </w:numPr>
+        <w:ind w:left="-270" w:hanging="180"/>
         <w:rPr>
           <w:rFonts w:ascii="Times New Roman" w:hAnsi="Times New Roman" w:cs="Times New Roman"/>
         </w:rPr>
@@ -689,13 +729,25 @@
         <w:rPr>
           <w:rFonts w:ascii="Times New Roman" w:hAnsi="Times New Roman" w:cs="Times New Roman"/>
         </w:rPr>
-        <w:t xml:space="preserve"> with scoring function to </w:t>
-      </w:r>
-      <w:r>
-        <w:rPr>
-          <w:rFonts w:ascii="Times New Roman" w:hAnsi="Times New Roman" w:cs="Times New Roman"/>
-        </w:rPr>
-        <w:t>approximate the representation factor of each device</w:t>
+        <w:t xml:space="preserve"> with the goal </w:t>
+      </w:r>
+      <w:r>
+        <w:rPr>
+          <w:rFonts w:ascii="Times New Roman" w:hAnsi="Times New Roman" w:cs="Times New Roman"/>
+        </w:rPr>
+        <w:t>of assigning a score for the “representation factor”</w:t>
+      </w:r>
+      <w:r>
+        <w:rPr>
+          <w:rFonts w:ascii="Times New Roman" w:hAnsi="Times New Roman" w:cs="Times New Roman"/>
+        </w:rPr>
+        <w:t xml:space="preserve"> of each device</w:t>
+      </w:r>
+      <w:r>
+        <w:rPr>
+          <w:rFonts w:ascii="Times New Roman" w:hAnsi="Times New Roman" w:cs="Times New Roman"/>
+        </w:rPr>
+        <w:t xml:space="preserve"> (C#, Internal Big Data Language)</w:t>
       </w:r>
     </w:p>
     <w:p>
@@ -705,81 +757,91 @@
           <w:ilvl w:val="0"/>
           <w:numId w:val="2"/>
         </w:numPr>
-        <w:rPr>
-          <w:rFonts w:ascii="Times New Roman" w:hAnsi="Times New Roman" w:cs="Times New Roman"/>
-        </w:rPr>
-      </w:pPr>
-      <w:r>
-        <w:rPr>
-          <w:rFonts w:ascii="Times New Roman" w:hAnsi="Times New Roman" w:cs="Times New Roman"/>
-        </w:rPr>
-        <w:t>Delivered C# CLI tool to automate process of identifying actionable feedback from Windows users</w:t>
+        <w:ind w:left="-270" w:hanging="180"/>
+        <w:rPr>
+          <w:rFonts w:ascii="Times New Roman" w:hAnsi="Times New Roman" w:cs="Times New Roman"/>
+        </w:rPr>
+      </w:pPr>
+      <w:r>
+        <w:rPr>
+          <w:rFonts w:ascii="Times New Roman" w:hAnsi="Times New Roman" w:cs="Times New Roman"/>
+        </w:rPr>
+        <w:t>Created</w:t>
+      </w:r>
+      <w:r>
+        <w:rPr>
+          <w:rFonts w:ascii="Times New Roman" w:hAnsi="Times New Roman" w:cs="Times New Roman"/>
+        </w:rPr>
+        <w:t xml:space="preserve"> CLI tool to automate process of identifying actionable feedback from Windows users</w:t>
+      </w:r>
+      <w:r>
+        <w:rPr>
+          <w:rFonts w:ascii="Times New Roman" w:hAnsi="Times New Roman" w:cs="Times New Roman"/>
+        </w:rPr>
+        <w:t xml:space="preserve"> (C#)</w:t>
       </w:r>
     </w:p>
     <w:p>
       <w:pPr>
         <w:pStyle w:val="NoSpacing"/>
-        <w:rPr>
-          <w:rFonts w:ascii="Times New Roman" w:hAnsi="Times New Roman" w:cs="Times New Roman"/>
-          <w:i/>
-        </w:rPr>
-      </w:pPr>
-    </w:p>
-    <w:p>
-      <w:pPr>
-        <w:pStyle w:val="NoSpacing"/>
-        <w:rPr>
-          <w:rFonts w:ascii="Times New Roman" w:hAnsi="Times New Roman" w:cs="Times New Roman"/>
-        </w:rPr>
-      </w:pPr>
-      <w:r>
-        <w:rPr>
-          <w:rFonts w:ascii="Times New Roman" w:hAnsi="Times New Roman" w:cs="Times New Roman"/>
-          <w:i/>
-        </w:rPr>
-        <w:t>FamilySearch</w:t>
-      </w:r>
-      <w:r>
-        <w:rPr>
-          <w:rFonts w:ascii="Times New Roman" w:hAnsi="Times New Roman" w:cs="Times New Roman"/>
-          <w:i/>
+        <w:spacing w:before="120" w:after="120"/>
+        <w:ind w:hanging="540"/>
+        <w:rPr>
+          <w:rFonts w:ascii="Times New Roman" w:hAnsi="Times New Roman" w:cs="Times New Roman"/>
+        </w:rPr>
+      </w:pPr>
+      <w:r>
+        <w:rPr>
+          <w:rFonts w:ascii="Times New Roman" w:hAnsi="Times New Roman" w:cs="Times New Roman"/>
+          <w:b/>
+        </w:rPr>
+        <w:t xml:space="preserve">Software </w:t>
+      </w:r>
+      <w:r>
+        <w:rPr>
+          <w:rFonts w:ascii="Times New Roman" w:hAnsi="Times New Roman" w:cs="Times New Roman"/>
+          <w:b/>
+        </w:rPr>
+        <w:t>Developer</w:t>
+      </w:r>
+      <w:r>
+        <w:rPr>
+          <w:rFonts w:ascii="Times New Roman" w:hAnsi="Times New Roman" w:cs="Times New Roman"/>
+          <w:b/>
+        </w:rPr>
+        <w:t xml:space="preserve"> Intern</w:t>
+      </w:r>
+      <w:r>
+        <w:rPr>
+          <w:rFonts w:ascii="Times New Roman" w:hAnsi="Times New Roman" w:cs="Times New Roman"/>
+          <w:b/>
+        </w:rPr>
+        <w:t xml:space="preserve"> – FamilySearch</w:t>
+      </w:r>
+      <w:r>
+        <w:rPr>
+          <w:rFonts w:ascii="Times New Roman" w:hAnsi="Times New Roman" w:cs="Times New Roman"/>
         </w:rPr>
         <w:t>,</w:t>
       </w:r>
       <w:r>
         <w:rPr>
           <w:rFonts w:ascii="Times New Roman" w:hAnsi="Times New Roman" w:cs="Times New Roman"/>
-          <w:i/>
+          <w:b/>
         </w:rPr>
         <w:t xml:space="preserve"> </w:t>
       </w:r>
       <w:r>
         <w:rPr>
           <w:rFonts w:ascii="Times New Roman" w:hAnsi="Times New Roman" w:cs="Times New Roman"/>
-          <w:b/>
-        </w:rPr>
-        <w:t xml:space="preserve">Software </w:t>
-      </w:r>
-      <w:r>
-        <w:rPr>
-          <w:rFonts w:ascii="Times New Roman" w:hAnsi="Times New Roman" w:cs="Times New Roman"/>
-          <w:b/>
-        </w:rPr>
-        <w:t>Developer</w:t>
-      </w:r>
-      <w:r>
-        <w:rPr>
-          <w:rFonts w:ascii="Times New Roman" w:hAnsi="Times New Roman" w:cs="Times New Roman"/>
-          <w:b/>
-        </w:rPr>
-        <w:t xml:space="preserve"> Intern</w:t>
-      </w:r>
-      <w:r>
-        <w:rPr>
-          <w:rFonts w:ascii="Times New Roman" w:hAnsi="Times New Roman" w:cs="Times New Roman"/>
-          <w:b/>
-        </w:rPr>
-        <w:t xml:space="preserve">, </w:t>
+        </w:rPr>
+        <w:t>Salt Lake City, UT</w:t>
+      </w:r>
+      <w:r>
+        <w:rPr>
+          <w:rFonts w:ascii="Times New Roman" w:hAnsi="Times New Roman" w:cs="Times New Roman"/>
+        </w:rPr>
+        <w:t xml:space="preserve"> - </w:t>
       </w:r>
       <w:r>
         <w:rPr>
@@ -787,30 +849,6 @@
         </w:rPr>
         <w:t>May 2015 – Aug 2015</w:t>
       </w:r>
-    </w:p>
-    <w:p>
-      <w:pPr>
-        <w:pStyle w:val="NoSpacing"/>
-        <w:rPr>
-          <w:rFonts w:ascii="Times New Roman" w:hAnsi="Times New Roman" w:cs="Times New Roman"/>
-          <w:i/>
-        </w:rPr>
-      </w:pPr>
-      <w:r>
-        <w:rPr>
-          <w:rFonts w:ascii="Times New Roman" w:hAnsi="Times New Roman" w:cs="Times New Roman"/>
-          <w:i/>
-        </w:rPr>
-        <w:t>Salt Lake City, UT</w:t>
-      </w:r>
-    </w:p>
-    <w:p>
-      <w:pPr>
-        <w:pStyle w:val="NoSpacing"/>
-        <w:rPr>
-          <w:rFonts w:ascii="Times New Roman" w:hAnsi="Times New Roman" w:cs="Times New Roman"/>
-        </w:rPr>
-      </w:pPr>
     </w:p>
     <w:p>
       <w:pPr>
@@ -819,15 +857,22 @@
           <w:ilvl w:val="0"/>
           <w:numId w:val="2"/>
         </w:numPr>
-        <w:rPr>
-          <w:rFonts w:ascii="Times New Roman" w:hAnsi="Times New Roman" w:cs="Times New Roman"/>
-        </w:rPr>
-      </w:pPr>
-      <w:r>
-        <w:rPr>
-          <w:rFonts w:ascii="Times New Roman" w:hAnsi="Times New Roman" w:cs="Times New Roman"/>
-        </w:rPr>
-        <w:t>Enhanced and maintained Java CLI tool for running bulk operations on database of historical places</w:t>
+        <w:ind w:left="-270" w:hanging="180"/>
+        <w:rPr>
+          <w:rFonts w:ascii="Times New Roman" w:hAnsi="Times New Roman" w:cs="Times New Roman"/>
+        </w:rPr>
+      </w:pPr>
+      <w:r>
+        <w:rPr>
+          <w:rFonts w:ascii="Times New Roman" w:hAnsi="Times New Roman" w:cs="Times New Roman"/>
+        </w:rPr>
+        <w:t>Enhanced and maintained CLI tool for running bulk operations on database of historical places</w:t>
+      </w:r>
+      <w:r>
+        <w:rPr>
+          <w:rFonts w:ascii="Times New Roman" w:hAnsi="Times New Roman" w:cs="Times New Roman"/>
+        </w:rPr>
+        <w:t xml:space="preserve"> (Java)</w:t>
       </w:r>
     </w:p>
     <w:p>
@@ -837,15 +882,38 @@
           <w:ilvl w:val="0"/>
           <w:numId w:val="2"/>
         </w:numPr>
-        <w:rPr>
-          <w:rFonts w:ascii="Times New Roman" w:hAnsi="Times New Roman" w:cs="Times New Roman"/>
-        </w:rPr>
-      </w:pPr>
-      <w:r>
-        <w:rPr>
-          <w:rFonts w:ascii="Times New Roman" w:hAnsi="Times New Roman" w:cs="Times New Roman"/>
-        </w:rPr>
-        <w:t>Designed and created GUI to run on top of existing Java tool for users that struggled using the CLI</w:t>
+        <w:ind w:left="-270" w:hanging="180"/>
+        <w:rPr>
+          <w:rFonts w:ascii="Times New Roman" w:hAnsi="Times New Roman" w:cs="Times New Roman"/>
+        </w:rPr>
+      </w:pPr>
+      <w:r>
+        <w:rPr>
+          <w:rFonts w:ascii="Times New Roman" w:hAnsi="Times New Roman" w:cs="Times New Roman"/>
+        </w:rPr>
+        <w:t>Designed and created GUI to run on top of existing tool for users that struggled using the CLI</w:t>
+      </w:r>
+      <w:r>
+        <w:rPr>
+          <w:rFonts w:ascii="Times New Roman" w:hAnsi="Times New Roman" w:cs="Times New Roman"/>
+        </w:rPr>
+        <w:t xml:space="preserve"> (Java)</w:t>
+      </w:r>
+    </w:p>
+    <w:p>
+      <w:pPr>
+        <w:pStyle w:val="NoSpacing"/>
+        <w:spacing w:before="100" w:beforeAutospacing="1" w:after="100" w:afterAutospacing="1"/>
+        <w:ind w:left="-90" w:hanging="540"/>
+        <w:rPr>
+          <w:rFonts w:ascii="Times New Roman" w:hAnsi="Times New Roman" w:cs="Times New Roman"/>
+        </w:rPr>
+      </w:pPr>
+      <w:r>
+        <w:rPr>
+          <w:rFonts w:ascii="Times New Roman" w:hAnsi="Times New Roman" w:cs="Times New Roman"/>
+        </w:rPr>
+        <w:t>ADDITIONAL PROJECTS</w:t>
       </w:r>
     </w:p>
     <w:p>
@@ -855,70 +923,101 @@
           <w:ilvl w:val="0"/>
           <w:numId w:val="2"/>
         </w:numPr>
-        <w:rPr>
-          <w:rFonts w:ascii="Times New Roman" w:hAnsi="Times New Roman" w:cs="Times New Roman"/>
-        </w:rPr>
-      </w:pPr>
-      <w:r>
-        <w:rPr>
-          <w:rFonts w:ascii="Times New Roman" w:hAnsi="Times New Roman" w:cs="Times New Roman"/>
-        </w:rPr>
-        <w:t>Designed and began implementation for Java REST API to replace desktop application</w:t>
-      </w:r>
-    </w:p>
-    <w:p>
-      <w:pPr>
-        <w:pStyle w:val="NoSpacing"/>
-        <w:rPr>
-          <w:rFonts w:ascii="Times New Roman" w:hAnsi="Times New Roman" w:cs="Times New Roman"/>
-        </w:rPr>
-      </w:pPr>
-    </w:p>
-    <w:p>
-      <w:pPr>
-        <w:pStyle w:val="NoSpacing"/>
-        <w:rPr>
-          <w:rFonts w:ascii="Times New Roman" w:hAnsi="Times New Roman" w:cs="Times New Roman"/>
-        </w:rPr>
-      </w:pPr>
-      <w:r>
-        <w:rPr>
-          <w:rFonts w:ascii="Times New Roman" w:hAnsi="Times New Roman" w:cs="Times New Roman"/>
-        </w:rPr>
-        <w:t>OTHER EXPERIENCE</w:t>
-      </w:r>
-    </w:p>
-    <w:p>
-      <w:pPr>
-        <w:pStyle w:val="NoSpacing"/>
-        <w:ind w:left="720"/>
-        <w:rPr>
-          <w:rFonts w:ascii="Times New Roman" w:hAnsi="Times New Roman" w:cs="Times New Roman"/>
-        </w:rPr>
-      </w:pPr>
+        <w:ind w:left="-270" w:hanging="180"/>
+        <w:rPr>
+          <w:rFonts w:ascii="Times New Roman" w:hAnsi="Times New Roman" w:cs="Times New Roman"/>
+        </w:rPr>
+      </w:pPr>
+      <w:proofErr w:type="spellStart"/>
+      <w:r>
+        <w:rPr>
+          <w:rFonts w:ascii="Times New Roman" w:hAnsi="Times New Roman" w:cs="Times New Roman"/>
+          <w:b/>
+        </w:rPr>
+        <w:t>TaskBoardAssistant</w:t>
+      </w:r>
+      <w:proofErr w:type="spellEnd"/>
+      <w:r>
+        <w:rPr>
+          <w:rFonts w:ascii="Times New Roman" w:hAnsi="Times New Roman" w:cs="Times New Roman"/>
+        </w:rPr>
+        <w:t xml:space="preserve"> </w:t>
+      </w:r>
+      <w:r>
+        <w:rPr>
+          <w:rFonts w:ascii="Times New Roman" w:hAnsi="Times New Roman" w:cs="Times New Roman"/>
+        </w:rPr>
+        <w:t xml:space="preserve">– </w:t>
+      </w:r>
+      <w:r>
+        <w:rPr>
+          <w:rFonts w:ascii="Times New Roman" w:hAnsi="Times New Roman" w:cs="Times New Roman"/>
+        </w:rPr>
+        <w:t>Designed and implemented policy engine for automated management of Kanban-style task boards</w:t>
+      </w:r>
+      <w:r>
+        <w:rPr>
+          <w:rFonts w:ascii="Times New Roman" w:hAnsi="Times New Roman" w:cs="Times New Roman"/>
+        </w:rPr>
+        <w:t xml:space="preserve"> and</w:t>
+      </w:r>
+      <w:r>
+        <w:rPr>
+          <w:rFonts w:ascii="Times New Roman" w:hAnsi="Times New Roman" w:cs="Times New Roman"/>
+        </w:rPr>
+        <w:t xml:space="preserve"> </w:t>
+      </w:r>
+      <w:r>
+        <w:rPr>
+          <w:rFonts w:ascii="Times New Roman" w:hAnsi="Times New Roman" w:cs="Times New Roman"/>
+        </w:rPr>
+        <w:t xml:space="preserve">published as NuGet package. </w:t>
+      </w:r>
+      <w:r>
+        <w:rPr>
+          <w:rFonts w:ascii="Times New Roman" w:hAnsi="Times New Roman" w:cs="Times New Roman"/>
+        </w:rPr>
+        <w:t>Deployed serverless functions to execute policies on timer (C#</w:t>
+      </w:r>
+      <w:r>
+        <w:rPr>
+          <w:rFonts w:ascii="Times New Roman" w:hAnsi="Times New Roman" w:cs="Times New Roman"/>
+        </w:rPr>
+        <w:t>, Serverless</w:t>
+      </w:r>
+      <w:r>
+        <w:rPr>
+          <w:rFonts w:ascii="Times New Roman" w:hAnsi="Times New Roman" w:cs="Times New Roman"/>
+        </w:rPr>
+        <w:t>)</w:t>
+      </w:r>
     </w:p>
     <w:p>
       <w:pPr>
         <w:pStyle w:val="NoSpacing"/>
         <w:numPr>
           <w:ilvl w:val="0"/>
-          <w:numId w:val="8"/>
+          <w:numId w:val="2"/>
         </w:numPr>
-        <w:rPr>
-          <w:rFonts w:ascii="Times New Roman" w:hAnsi="Times New Roman" w:cs="Times New Roman"/>
-        </w:rPr>
-      </w:pPr>
-      <w:r>
-        <w:rPr>
-          <w:rFonts w:ascii="Times New Roman" w:hAnsi="Times New Roman" w:cs="Times New Roman"/>
-        </w:rPr>
-        <w:t xml:space="preserve">Created </w:t>
-      </w:r>
-      <w:r>
-        <w:rPr>
-          <w:rFonts w:ascii="Times New Roman" w:hAnsi="Times New Roman" w:cs="Times New Roman"/>
-        </w:rPr>
-        <w:t>Flask API to train, store and predict with ML models from uploaded user datasets</w:t>
+        <w:ind w:left="-270" w:hanging="180"/>
+        <w:rPr>
+          <w:rFonts w:ascii="Times New Roman" w:hAnsi="Times New Roman" w:cs="Times New Roman"/>
+        </w:rPr>
+      </w:pPr>
+      <w:proofErr w:type="spellStart"/>
+      <w:r>
+        <w:rPr>
+          <w:rFonts w:ascii="Times New Roman" w:hAnsi="Times New Roman" w:cs="Times New Roman"/>
+          <w:b/>
+        </w:rPr>
+        <w:t>FoolTheAI</w:t>
+      </w:r>
+      <w:proofErr w:type="spellEnd"/>
+      <w:r>
+        <w:rPr>
+          <w:rFonts w:ascii="Times New Roman" w:hAnsi="Times New Roman" w:cs="Times New Roman"/>
+        </w:rPr>
+        <w:t xml:space="preserve"> – Developed web application for “human-in-the-loop” verification of crowd-sourced collection of training data for computer vision models (C#, ASP.NET)</w:t>
       </w:r>
     </w:p>
     <w:p>
@@ -926,17 +1025,49 @@
         <w:pStyle w:val="NoSpacing"/>
         <w:numPr>
           <w:ilvl w:val="0"/>
-          <w:numId w:val="8"/>
+          <w:numId w:val="2"/>
         </w:numPr>
-        <w:rPr>
-          <w:rFonts w:ascii="Times New Roman" w:hAnsi="Times New Roman" w:cs="Times New Roman"/>
-        </w:rPr>
-      </w:pPr>
-      <w:r>
-        <w:rPr>
-          <w:rFonts w:ascii="Times New Roman" w:hAnsi="Times New Roman" w:cs="Times New Roman"/>
-        </w:rPr>
-        <w:t>Designed and implemented policy engine for automated management of Kanban-style task boards</w:t>
+        <w:ind w:left="-270" w:hanging="180"/>
+        <w:rPr>
+          <w:rFonts w:ascii="Times New Roman" w:hAnsi="Times New Roman" w:cs="Times New Roman"/>
+        </w:rPr>
+      </w:pPr>
+      <w:r>
+        <w:rPr>
+          <w:rFonts w:ascii="Times New Roman" w:hAnsi="Times New Roman" w:cs="Times New Roman"/>
+          <w:b/>
+        </w:rPr>
+        <w:t>Guide</w:t>
+      </w:r>
+      <w:r>
+        <w:rPr>
+          <w:rFonts w:ascii="Times New Roman" w:hAnsi="Times New Roman" w:cs="Times New Roman"/>
+        </w:rPr>
+        <w:t xml:space="preserve"> - Architected and developed</w:t>
+      </w:r>
+      <w:r>
+        <w:rPr>
+          <w:rFonts w:ascii="Times New Roman" w:hAnsi="Times New Roman" w:cs="Times New Roman"/>
+        </w:rPr>
+        <w:t xml:space="preserve"> backend services for audio tour-guide mobile application, including functionality for content creation, encoding and delivery via streaming or progressive download</w:t>
+      </w:r>
+      <w:r>
+        <w:rPr>
+          <w:rFonts w:ascii="Times New Roman" w:hAnsi="Times New Roman" w:cs="Times New Roman"/>
+        </w:rPr>
+        <w:t xml:space="preserve"> (C#, </w:t>
+      </w:r>
+      <w:r>
+        <w:rPr>
+          <w:rFonts w:ascii="Times New Roman" w:hAnsi="Times New Roman" w:cs="Times New Roman"/>
+        </w:rPr>
+        <w:t>Azure</w:t>
+      </w:r>
+      <w:r>
+        <w:rPr>
+          <w:rFonts w:ascii="Times New Roman" w:hAnsi="Times New Roman" w:cs="Times New Roman"/>
+        </w:rPr>
+        <w:t>)</w:t>
       </w:r>
     </w:p>
     <w:p>
@@ -944,89 +1075,61 @@
         <w:pStyle w:val="NoSpacing"/>
         <w:numPr>
           <w:ilvl w:val="0"/>
-          <w:numId w:val="8"/>
+          <w:numId w:val="2"/>
         </w:numPr>
-        <w:rPr>
-          <w:rFonts w:ascii="Times New Roman" w:hAnsi="Times New Roman" w:cs="Times New Roman"/>
-        </w:rPr>
-      </w:pPr>
-      <w:r>
-        <w:rPr>
-          <w:rFonts w:ascii="Times New Roman" w:hAnsi="Times New Roman" w:cs="Times New Roman"/>
-        </w:rPr>
-        <w:t xml:space="preserve">Sole developer on </w:t>
-      </w:r>
-      <w:r>
-        <w:rPr>
-          <w:rFonts w:ascii="Times New Roman" w:hAnsi="Times New Roman" w:cs="Times New Roman"/>
-        </w:rPr>
-        <w:t xml:space="preserve">backend </w:t>
-      </w:r>
-      <w:r>
-        <w:rPr>
-          <w:rFonts w:ascii="Times New Roman" w:hAnsi="Times New Roman" w:cs="Times New Roman"/>
-        </w:rPr>
-        <w:t xml:space="preserve">services </w:t>
-      </w:r>
-      <w:r>
-        <w:rPr>
-          <w:rFonts w:ascii="Times New Roman" w:hAnsi="Times New Roman" w:cs="Times New Roman"/>
-        </w:rPr>
-        <w:t xml:space="preserve">for audio </w:t>
-      </w:r>
-      <w:r>
-        <w:rPr>
-          <w:rFonts w:ascii="Times New Roman" w:hAnsi="Times New Roman" w:cs="Times New Roman"/>
-        </w:rPr>
-        <w:t xml:space="preserve">tour-guide </w:t>
-      </w:r>
-      <w:r>
-        <w:rPr>
-          <w:rFonts w:ascii="Times New Roman" w:hAnsi="Times New Roman" w:cs="Times New Roman"/>
-        </w:rPr>
-        <w:t xml:space="preserve">mobile </w:t>
-      </w:r>
-      <w:r>
-        <w:rPr>
-          <w:rFonts w:ascii="Times New Roman" w:hAnsi="Times New Roman" w:cs="Times New Roman"/>
-        </w:rPr>
-        <w:t>application</w:t>
-      </w:r>
-      <w:r>
-        <w:rPr>
-          <w:rFonts w:ascii="Times New Roman" w:hAnsi="Times New Roman" w:cs="Times New Roman"/>
-        </w:rPr>
-        <w:t xml:space="preserve">, including </w:t>
-      </w:r>
-      <w:r>
-        <w:rPr>
-          <w:rFonts w:ascii="Times New Roman" w:hAnsi="Times New Roman" w:cs="Times New Roman"/>
-        </w:rPr>
-        <w:t>functionality for content creation</w:t>
-      </w:r>
-      <w:r>
-        <w:rPr>
-          <w:rFonts w:ascii="Times New Roman" w:hAnsi="Times New Roman" w:cs="Times New Roman"/>
-        </w:rPr>
-        <w:t>, encoding and delivery via</w:t>
-      </w:r>
-      <w:r>
-        <w:rPr>
-          <w:rFonts w:ascii="Times New Roman" w:hAnsi="Times New Roman" w:cs="Times New Roman"/>
-        </w:rPr>
-        <w:t xml:space="preserve"> streaming or </w:t>
-      </w:r>
-      <w:r>
-        <w:rPr>
-          <w:rFonts w:ascii="Times New Roman" w:hAnsi="Times New Roman" w:cs="Times New Roman"/>
-        </w:rPr>
-        <w:t xml:space="preserve">progressive </w:t>
-      </w:r>
-      <w:r>
-        <w:rPr>
-          <w:rFonts w:ascii="Times New Roman" w:hAnsi="Times New Roman" w:cs="Times New Roman"/>
-        </w:rPr>
-        <w:t>download</w:t>
+        <w:ind w:left="-270" w:hanging="180"/>
+        <w:rPr>
+          <w:rFonts w:ascii="Times New Roman" w:hAnsi="Times New Roman" w:cs="Times New Roman"/>
+        </w:rPr>
+      </w:pPr>
+      <w:proofErr w:type="spellStart"/>
+      <w:r>
+        <w:rPr>
+          <w:rFonts w:ascii="Times New Roman" w:hAnsi="Times New Roman" w:cs="Times New Roman"/>
+          <w:b/>
+        </w:rPr>
+        <w:t>LearnItYourWay</w:t>
+      </w:r>
+      <w:proofErr w:type="spellEnd"/>
+      <w:r>
+        <w:rPr>
+          <w:rFonts w:ascii="Times New Roman" w:hAnsi="Times New Roman" w:cs="Times New Roman"/>
+        </w:rPr>
+        <w:t xml:space="preserve"> </w:t>
+      </w:r>
+      <w:r>
+        <w:rPr>
+          <w:rFonts w:ascii="Times New Roman" w:hAnsi="Times New Roman" w:cs="Times New Roman"/>
+        </w:rPr>
+        <w:t>–</w:t>
+      </w:r>
+      <w:r>
+        <w:rPr>
+          <w:rFonts w:ascii="Times New Roman" w:hAnsi="Times New Roman" w:cs="Times New Roman"/>
+        </w:rPr>
+        <w:t xml:space="preserve"> </w:t>
+      </w:r>
+      <w:r>
+        <w:rPr>
+          <w:rFonts w:ascii="Times New Roman" w:hAnsi="Times New Roman" w:cs="Times New Roman"/>
+        </w:rPr>
+        <w:t>Designed and implemented API for uploading a simple dataset, training a model, and returning an endpoint to the user which can then be referenced to make future predictions (Python, Flask)</w:t>
+      </w:r>
+    </w:p>
+    <w:p>
+      <w:pPr>
+        <w:pStyle w:val="NoSpacing"/>
+        <w:spacing w:before="100" w:beforeAutospacing="1" w:after="100" w:afterAutospacing="1"/>
+        <w:ind w:left="-90" w:hanging="540"/>
+        <w:rPr>
+          <w:rFonts w:ascii="Times New Roman" w:hAnsi="Times New Roman" w:cs="Times New Roman"/>
+        </w:rPr>
+      </w:pPr>
+      <w:r>
+        <w:rPr>
+          <w:rFonts w:ascii="Times New Roman" w:hAnsi="Times New Roman" w:cs="Times New Roman"/>
+        </w:rPr>
+        <w:t>OTHER EXPERIENCE</w:t>
       </w:r>
     </w:p>
     <w:p>
@@ -1034,59 +1137,46 @@
         <w:pStyle w:val="NoSpacing"/>
         <w:numPr>
           <w:ilvl w:val="0"/>
-          <w:numId w:val="8"/>
+          <w:numId w:val="2"/>
         </w:numPr>
-        <w:rPr>
-          <w:rFonts w:ascii="Times New Roman" w:hAnsi="Times New Roman" w:cs="Times New Roman"/>
-        </w:rPr>
-      </w:pPr>
-      <w:r>
-        <w:rPr>
-          <w:rFonts w:ascii="Times New Roman" w:hAnsi="Times New Roman" w:cs="Times New Roman"/>
-        </w:rPr>
-        <w:t>Many ML</w:t>
-      </w:r>
-      <w:r>
-        <w:rPr>
-          <w:rFonts w:ascii="Times New Roman" w:hAnsi="Times New Roman" w:cs="Times New Roman"/>
-        </w:rPr>
-        <w:t>/</w:t>
-      </w:r>
-      <w:r>
-        <w:rPr>
-          <w:rFonts w:ascii="Times New Roman" w:hAnsi="Times New Roman" w:cs="Times New Roman"/>
-        </w:rPr>
-        <w:t>NLP</w:t>
-      </w:r>
-      <w:r>
-        <w:rPr>
-          <w:rFonts w:ascii="Times New Roman" w:hAnsi="Times New Roman" w:cs="Times New Roman"/>
-        </w:rPr>
-        <w:t xml:space="preserve"> </w:t>
-      </w:r>
-      <w:r>
-        <w:rPr>
-          <w:rFonts w:ascii="Times New Roman" w:hAnsi="Times New Roman" w:cs="Times New Roman"/>
-        </w:rPr>
-        <w:t>projects</w:t>
-      </w:r>
-      <w:r>
-        <w:rPr>
-          <w:rFonts w:ascii="Times New Roman" w:hAnsi="Times New Roman" w:cs="Times New Roman"/>
-        </w:rPr>
-        <w:t xml:space="preserve"> (real-estate value, e-mail response time, question</w:t>
-      </w:r>
-      <w:r>
-        <w:rPr>
-          <w:rFonts w:ascii="Times New Roman" w:hAnsi="Times New Roman" w:cs="Times New Roman"/>
-        </w:rPr>
-        <w:t>-</w:t>
-      </w:r>
-      <w:r>
-        <w:rPr>
-          <w:rFonts w:ascii="Times New Roman" w:hAnsi="Times New Roman" w:cs="Times New Roman"/>
-        </w:rPr>
-        <w:t>answering, etc.)</w:t>
+        <w:ind w:left="-270" w:hanging="180"/>
+        <w:rPr>
+          <w:rFonts w:ascii="Times New Roman" w:hAnsi="Times New Roman" w:cs="Times New Roman"/>
+        </w:rPr>
+      </w:pPr>
+      <w:proofErr w:type="spellStart"/>
+      <w:r>
+        <w:rPr>
+          <w:rFonts w:ascii="Times New Roman" w:hAnsi="Times New Roman" w:cs="Times New Roman"/>
+        </w:rPr>
+        <w:t>PyCon</w:t>
+      </w:r>
+      <w:proofErr w:type="spellEnd"/>
+      <w:r>
+        <w:rPr>
+          <w:rFonts w:ascii="Times New Roman" w:hAnsi="Times New Roman" w:cs="Times New Roman"/>
+        </w:rPr>
+        <w:t xml:space="preserve"> Attendee 2018 &amp; 2019</w:t>
+      </w:r>
+      <w:r>
+        <w:rPr>
+          <w:rFonts w:ascii="Times New Roman" w:hAnsi="Times New Roman" w:cs="Times New Roman"/>
+        </w:rPr>
+        <w:t xml:space="preserve"> (participated in </w:t>
+      </w:r>
+      <w:proofErr w:type="spellStart"/>
+      <w:r>
+        <w:rPr>
+          <w:rFonts w:ascii="Times New Roman" w:hAnsi="Times New Roman" w:cs="Times New Roman"/>
+        </w:rPr>
+        <w:t>PyCon</w:t>
+      </w:r>
+      <w:proofErr w:type="spellEnd"/>
+      <w:r>
+        <w:rPr>
+          <w:rFonts w:ascii="Times New Roman" w:hAnsi="Times New Roman" w:cs="Times New Roman"/>
+        </w:rPr>
+        <w:t xml:space="preserve"> Dev Sprints in 2018)</w:t>
       </w:r>
     </w:p>
     <w:p>
@@ -1094,17 +1184,32 @@
         <w:pStyle w:val="NoSpacing"/>
         <w:numPr>
           <w:ilvl w:val="0"/>
-          <w:numId w:val="8"/>
+          <w:numId w:val="2"/>
         </w:numPr>
-        <w:rPr>
-          <w:rFonts w:ascii="Times New Roman" w:hAnsi="Times New Roman" w:cs="Times New Roman"/>
-        </w:rPr>
-      </w:pPr>
-      <w:r>
-        <w:rPr>
-          <w:rFonts w:ascii="Times New Roman" w:hAnsi="Times New Roman" w:cs="Times New Roman"/>
-        </w:rPr>
-        <w:t>Co-Founder and Director of Technology for HackTheU (University of Utah official hackathon)</w:t>
+        <w:ind w:left="-270" w:hanging="180"/>
+        <w:rPr>
+          <w:rFonts w:ascii="Times New Roman" w:hAnsi="Times New Roman" w:cs="Times New Roman"/>
+        </w:rPr>
+      </w:pPr>
+      <w:r>
+        <w:rPr>
+          <w:rFonts w:ascii="Times New Roman" w:hAnsi="Times New Roman" w:cs="Times New Roman"/>
+        </w:rPr>
+        <w:t xml:space="preserve">Co-Founder and Director of Technology for </w:t>
+      </w:r>
+      <w:proofErr w:type="spellStart"/>
+      <w:r>
+        <w:rPr>
+          <w:rFonts w:ascii="Times New Roman" w:hAnsi="Times New Roman" w:cs="Times New Roman"/>
+        </w:rPr>
+        <w:t>HackTheU</w:t>
+      </w:r>
+      <w:proofErr w:type="spellEnd"/>
+      <w:r>
+        <w:rPr>
+          <w:rFonts w:ascii="Times New Roman" w:hAnsi="Times New Roman" w:cs="Times New Roman"/>
+        </w:rPr>
+        <w:t xml:space="preserve"> (University of Utah official hackathon)</w:t>
       </w:r>
     </w:p>
     <w:p>
@@ -1112,17 +1217,18 @@
         <w:pStyle w:val="NoSpacing"/>
         <w:numPr>
           <w:ilvl w:val="0"/>
-          <w:numId w:val="8"/>
+          <w:numId w:val="2"/>
         </w:numPr>
-        <w:rPr>
-          <w:rFonts w:ascii="Times New Roman" w:hAnsi="Times New Roman" w:cs="Times New Roman"/>
-        </w:rPr>
-      </w:pPr>
-      <w:r>
-        <w:rPr>
-          <w:rFonts w:ascii="Times New Roman" w:hAnsi="Times New Roman" w:cs="Times New Roman"/>
-        </w:rPr>
-        <w:t>Participant at PyCon dev sprints 2018, registered for PyCon 2019</w:t>
+        <w:ind w:left="-270" w:hanging="180"/>
+        <w:rPr>
+          <w:rFonts w:ascii="Times New Roman" w:hAnsi="Times New Roman" w:cs="Times New Roman"/>
+        </w:rPr>
+      </w:pPr>
+      <w:r>
+        <w:rPr>
+          <w:rFonts w:ascii="Times New Roman" w:hAnsi="Times New Roman" w:cs="Times New Roman"/>
+        </w:rPr>
+        <w:t>Founder and President of Computer Programmers at the U of U (CPU of U)</w:t>
       </w:r>
     </w:p>
     <w:p>
@@ -1130,186 +1236,146 @@
         <w:pStyle w:val="NoSpacing"/>
         <w:numPr>
           <w:ilvl w:val="0"/>
-          <w:numId w:val="8"/>
+          <w:numId w:val="2"/>
         </w:numPr>
-        <w:rPr>
-          <w:rFonts w:ascii="Times New Roman" w:hAnsi="Times New Roman" w:cs="Times New Roman"/>
-        </w:rPr>
-      </w:pPr>
-      <w:r>
-        <w:rPr>
-          <w:rFonts w:ascii="Times New Roman" w:hAnsi="Times New Roman" w:cs="Times New Roman"/>
-        </w:rPr>
-        <w:t>Founder and President of Computer Programmers at the U of U (CPU of U)</w:t>
+        <w:ind w:left="-270" w:hanging="180"/>
+        <w:rPr>
+          <w:rFonts w:ascii="Times New Roman" w:hAnsi="Times New Roman" w:cs="Times New Roman"/>
+        </w:rPr>
+      </w:pPr>
+      <w:r>
+        <w:rPr>
+          <w:rFonts w:ascii="Times New Roman" w:hAnsi="Times New Roman" w:cs="Times New Roman"/>
+        </w:rPr>
+        <w:t xml:space="preserve">Microsoft </w:t>
+      </w:r>
+      <w:r>
+        <w:rPr>
+          <w:rFonts w:ascii="Times New Roman" w:hAnsi="Times New Roman" w:cs="Times New Roman"/>
+        </w:rPr>
+        <w:t xml:space="preserve">Intern Ambassador (Aug 2016 – July 2017) &amp; </w:t>
+      </w:r>
+      <w:r>
+        <w:rPr>
+          <w:rFonts w:ascii="Times New Roman" w:hAnsi="Times New Roman" w:cs="Times New Roman"/>
+        </w:rPr>
+        <w:t>Student Partner (Jan 2016 – July 2017)</w:t>
+      </w:r>
+      <w:r>
+        <w:rPr>
+          <w:rFonts w:ascii="Times New Roman" w:hAnsi="Times New Roman" w:cs="Times New Roman"/>
+        </w:rPr>
+        <w:t xml:space="preserve"> </w:t>
       </w:r>
     </w:p>
     <w:p>
       <w:pPr>
         <w:pStyle w:val="NoSpacing"/>
-        <w:numPr>
-          <w:ilvl w:val="0"/>
-          <w:numId w:val="8"/>
-        </w:numPr>
-        <w:rPr>
-          <w:rFonts w:ascii="Times New Roman" w:hAnsi="Times New Roman" w:cs="Times New Roman"/>
-        </w:rPr>
-      </w:pPr>
-      <w:r>
-        <w:rPr>
-          <w:rFonts w:ascii="Times New Roman" w:hAnsi="Times New Roman" w:cs="Times New Roman"/>
-        </w:rPr>
-        <w:t xml:space="preserve">Microsoft </w:t>
-      </w:r>
-      <w:r>
-        <w:rPr>
-          <w:rFonts w:ascii="Times New Roman" w:hAnsi="Times New Roman" w:cs="Times New Roman"/>
-        </w:rPr>
-        <w:t xml:space="preserve">Intern Ambassador (Aug 2016 – July 2017) &amp; </w:t>
-      </w:r>
-      <w:r>
-        <w:rPr>
-          <w:rFonts w:ascii="Times New Roman" w:hAnsi="Times New Roman" w:cs="Times New Roman"/>
-        </w:rPr>
-        <w:t>Student Partner (Jan 2016 – July 2017)</w:t>
-      </w:r>
-      <w:r>
-        <w:rPr>
-          <w:rFonts w:ascii="Times New Roman" w:hAnsi="Times New Roman" w:cs="Times New Roman"/>
-        </w:rPr>
-        <w:t xml:space="preserve"> </w:t>
+        <w:spacing w:before="100" w:beforeAutospacing="1" w:after="100" w:afterAutospacing="1"/>
+        <w:ind w:left="-90" w:hanging="540"/>
+        <w:rPr>
+          <w:rFonts w:ascii="Times New Roman" w:hAnsi="Times New Roman" w:cs="Times New Roman"/>
+        </w:rPr>
+      </w:pPr>
+      <w:r>
+        <w:rPr>
+          <w:rFonts w:ascii="Times New Roman" w:hAnsi="Times New Roman" w:cs="Times New Roman"/>
+        </w:rPr>
+        <w:t xml:space="preserve">EDUCATION </w:t>
       </w:r>
     </w:p>
     <w:p>
       <w:pPr>
         <w:pStyle w:val="NoSpacing"/>
-        <w:rPr>
-          <w:rFonts w:ascii="Times New Roman" w:hAnsi="Times New Roman" w:cs="Times New Roman"/>
-        </w:rPr>
-      </w:pPr>
+        <w:ind w:left="-450"/>
+        <w:rPr>
+          <w:rFonts w:ascii="Times New Roman" w:hAnsi="Times New Roman" w:cs="Times New Roman"/>
+        </w:rPr>
+      </w:pPr>
+      <w:r>
+        <w:rPr>
+          <w:rFonts w:ascii="Times New Roman" w:hAnsi="Times New Roman" w:cs="Times New Roman"/>
+        </w:rPr>
+        <w:t>Bachelor of Science</w:t>
+      </w:r>
+      <w:r>
+        <w:rPr>
+          <w:rFonts w:ascii="Times New Roman" w:hAnsi="Times New Roman" w:cs="Times New Roman"/>
+        </w:rPr>
+        <w:t>: Computer Science</w:t>
+      </w:r>
     </w:p>
     <w:p>
       <w:pPr>
         <w:pStyle w:val="NoSpacing"/>
-        <w:rPr>
-          <w:rFonts w:ascii="Times New Roman" w:hAnsi="Times New Roman" w:cs="Times New Roman"/>
-        </w:rPr>
-      </w:pPr>
-      <w:r>
-        <w:rPr>
-          <w:rFonts w:ascii="Times New Roman" w:hAnsi="Times New Roman" w:cs="Times New Roman"/>
-        </w:rPr>
-        <w:t xml:space="preserve">EDUCATION </w:t>
+        <w:ind w:left="-450"/>
+        <w:rPr>
+          <w:rFonts w:ascii="Times New Roman" w:hAnsi="Times New Roman" w:cs="Times New Roman"/>
+        </w:rPr>
+      </w:pPr>
+      <w:r>
+        <w:rPr>
+          <w:rFonts w:ascii="Times New Roman" w:hAnsi="Times New Roman" w:cs="Times New Roman"/>
+        </w:rPr>
+        <w:t>University of Utah</w:t>
+      </w:r>
+      <w:r>
+        <w:rPr>
+          <w:rFonts w:ascii="Times New Roman" w:hAnsi="Times New Roman" w:cs="Times New Roman"/>
+        </w:rPr>
+        <w:t xml:space="preserve">, </w:t>
+      </w:r>
+      <w:r>
+        <w:rPr>
+          <w:rFonts w:ascii="Times New Roman" w:hAnsi="Times New Roman" w:cs="Times New Roman"/>
+        </w:rPr>
+        <w:t xml:space="preserve">College </w:t>
+      </w:r>
+      <w:r>
+        <w:rPr>
+          <w:rFonts w:ascii="Times New Roman" w:hAnsi="Times New Roman" w:cs="Times New Roman"/>
+        </w:rPr>
+        <w:t xml:space="preserve">of Engineering, </w:t>
+      </w:r>
+      <w:r>
+        <w:rPr>
+          <w:rFonts w:ascii="Times New Roman" w:hAnsi="Times New Roman" w:cs="Times New Roman"/>
+        </w:rPr>
+        <w:t>Salt Lake City, UT</w:t>
       </w:r>
     </w:p>
     <w:p>
       <w:pPr>
         <w:pStyle w:val="NoSpacing"/>
-        <w:rPr>
-          <w:rFonts w:ascii="Times New Roman" w:hAnsi="Times New Roman" w:cs="Times New Roman"/>
-        </w:rPr>
-      </w:pPr>
+        <w:spacing w:after="120"/>
+        <w:ind w:left="-450"/>
+        <w:rPr>
+          <w:rFonts w:ascii="Times New Roman" w:hAnsi="Times New Roman" w:cs="Times New Roman"/>
+        </w:rPr>
+      </w:pPr>
+      <w:r>
+        <w:rPr>
+          <w:rFonts w:ascii="Times New Roman" w:hAnsi="Times New Roman" w:cs="Times New Roman"/>
+        </w:rPr>
+        <w:t>Cumulative GPA: 3.</w:t>
+      </w:r>
+      <w:r>
+        <w:rPr>
+          <w:rFonts w:ascii="Times New Roman" w:hAnsi="Times New Roman" w:cs="Times New Roman"/>
+        </w:rPr>
+        <w:t>75</w:t>
+      </w:r>
+      <w:r>
+        <w:rPr>
+          <w:rFonts w:ascii="Times New Roman" w:hAnsi="Times New Roman" w:cs="Times New Roman"/>
+        </w:rPr>
+        <w:t>/4.00</w:t>
+      </w:r>
     </w:p>
     <w:p>
       <w:pPr>
         <w:pStyle w:val="NoSpacing"/>
-        <w:rPr>
-          <w:rFonts w:ascii="Times New Roman" w:hAnsi="Times New Roman" w:cs="Times New Roman"/>
-        </w:rPr>
-      </w:pPr>
-      <w:r>
-        <w:rPr>
-          <w:rFonts w:ascii="Times New Roman" w:hAnsi="Times New Roman" w:cs="Times New Roman"/>
-        </w:rPr>
-        <w:t>Bachelor of Science</w:t>
-      </w:r>
-      <w:r>
-        <w:rPr>
-          <w:rFonts w:ascii="Times New Roman" w:hAnsi="Times New Roman" w:cs="Times New Roman"/>
-        </w:rPr>
-        <w:t>: Computer Science</w:t>
-      </w:r>
-    </w:p>
-    <w:p>
-      <w:pPr>
-        <w:pStyle w:val="NoSpacing"/>
-        <w:rPr>
-          <w:rFonts w:ascii="Times New Roman" w:hAnsi="Times New Roman" w:cs="Times New Roman"/>
-          <w:i/>
-        </w:rPr>
-      </w:pPr>
-      <w:r>
-        <w:rPr>
-          <w:rFonts w:ascii="Times New Roman" w:hAnsi="Times New Roman" w:cs="Times New Roman"/>
-          <w:i/>
-        </w:rPr>
-        <w:t>University of Utah</w:t>
-      </w:r>
-      <w:r>
-        <w:rPr>
-          <w:rFonts w:ascii="Times New Roman" w:hAnsi="Times New Roman" w:cs="Times New Roman"/>
-          <w:i/>
-        </w:rPr>
-        <w:t xml:space="preserve">, </w:t>
-      </w:r>
-      <w:r>
-        <w:rPr>
-          <w:rFonts w:ascii="Times New Roman" w:hAnsi="Times New Roman" w:cs="Times New Roman"/>
-          <w:i/>
-        </w:rPr>
-        <w:t xml:space="preserve">College </w:t>
-      </w:r>
-      <w:r>
-        <w:rPr>
-          <w:rFonts w:ascii="Times New Roman" w:hAnsi="Times New Roman" w:cs="Times New Roman"/>
-          <w:i/>
-        </w:rPr>
-        <w:t xml:space="preserve">of Engineering, </w:t>
-      </w:r>
-      <w:r>
-        <w:rPr>
-          <w:rFonts w:ascii="Times New Roman" w:hAnsi="Times New Roman" w:cs="Times New Roman"/>
-          <w:i/>
-        </w:rPr>
-        <w:t>Salt Lake City, UT</w:t>
-      </w:r>
-    </w:p>
-    <w:p>
-      <w:pPr>
-        <w:pStyle w:val="NoSpacing"/>
-        <w:rPr>
-          <w:rFonts w:ascii="Times New Roman" w:hAnsi="Times New Roman" w:cs="Times New Roman"/>
-        </w:rPr>
-      </w:pPr>
-      <w:r>
-        <w:rPr>
-          <w:rFonts w:ascii="Times New Roman" w:hAnsi="Times New Roman" w:cs="Times New Roman"/>
-        </w:rPr>
-        <w:t>Cumulative GPA: 3.</w:t>
-      </w:r>
-      <w:r>
-        <w:rPr>
-          <w:rFonts w:ascii="Times New Roman" w:hAnsi="Times New Roman" w:cs="Times New Roman"/>
-        </w:rPr>
-        <w:t>75</w:t>
-      </w:r>
-      <w:r>
-        <w:rPr>
-          <w:rFonts w:ascii="Times New Roman" w:hAnsi="Times New Roman" w:cs="Times New Roman"/>
-        </w:rPr>
-        <w:t>/4.00</w:t>
-      </w:r>
-    </w:p>
-    <w:p>
-      <w:pPr>
-        <w:pStyle w:val="NoSpacing"/>
-        <w:rPr>
-          <w:rFonts w:ascii="Times New Roman" w:hAnsi="Times New Roman" w:cs="Times New Roman"/>
-        </w:rPr>
-      </w:pPr>
-    </w:p>
-    <w:p>
-      <w:pPr>
-        <w:pStyle w:val="NoSpacing"/>
+        <w:ind w:left="-450"/>
         <w:rPr>
           <w:rFonts w:ascii="Times New Roman" w:hAnsi="Times New Roman" w:cs="Times New Roman"/>
         </w:rPr>
@@ -1324,7 +1390,7 @@
     <w:sectPr>
       <w:type w:val="continuous"/>
       <w:pgSz w:w="12240" w:h="15840"/>
-      <w:pgMar w:top="960" w:right="1320" w:bottom="280" w:left="1320" w:header="720" w:footer="720" w:gutter="0"/>
+      <w:pgMar w:top="960" w:right="840" w:bottom="280" w:left="1320" w:header="720" w:footer="720" w:gutter="0"/>
       <w:cols w:space="720"/>
     </w:sectPr>
   </w:body>
@@ -2219,17 +2285,17 @@
   <w:abstractNum w:abstractNumId="7" w15:restartNumberingAfterBreak="0">
     <w:nsid w:val="7E305171"/>
     <w:multiLevelType w:val="hybridMultilevel"/>
-    <w:tmpl w:val="A2981AC2"/>
-    <w:lvl w:ilvl="0" w:tplc="04090001">
-      <w:start w:val="1"/>
-      <w:numFmt w:val="bullet"/>
-      <w:lvlText w:val=""/>
+    <w:tmpl w:val="5E8A7142"/>
+    <w:lvl w:ilvl="0" w:tplc="04090005">
+      <w:start w:val="1"/>
+      <w:numFmt w:val="bullet"/>
+      <w:lvlText w:val=""/>
       <w:lvlJc w:val="left"/>
       <w:pPr>
         <w:ind w:left="720" w:hanging="360"/>
       </w:pPr>
       <w:rPr>
-        <w:rFonts w:ascii="Symbol" w:hAnsi="Symbol" w:hint="default"/>
+        <w:rFonts w:ascii="Wingdings" w:hAnsi="Wingdings" w:hint="default"/>
       </w:rPr>
     </w:lvl>
     <w:lvl w:ilvl="1" w:tplc="04090003" w:tentative="1">
@@ -2373,7 +2439,7 @@
       </w:pPr>
     </w:pPrDefault>
   </w:docDefaults>
-  <w:latentStyles w:defLockedState="0" w:defUIPriority="99" w:defSemiHidden="0" w:defUnhideWhenUsed="0" w:defQFormat="0" w:count="375">
+  <w:latentStyles w:defLockedState="0" w:defUIPriority="99" w:defSemiHidden="0" w:defUnhideWhenUsed="0" w:defQFormat="0" w:count="376">
     <w:lsdException w:name="Normal" w:uiPriority="0" w:qFormat="1"/>
     <w:lsdException w:name="heading 1" w:uiPriority="9" w:qFormat="1"/>
     <w:lsdException w:name="heading 2" w:semiHidden="1" w:uiPriority="9" w:unhideWhenUsed="1" w:qFormat="1"/>
@@ -2749,6 +2815,7 @@
     <w:lsdException w:name="Smart Hyperlink" w:semiHidden="1" w:unhideWhenUsed="1"/>
     <w:lsdException w:name="Hashtag" w:semiHidden="1" w:unhideWhenUsed="1"/>
     <w:lsdException w:name="Unresolved Mention" w:semiHidden="1" w:unhideWhenUsed="1"/>
+    <w:lsdException w:name="Smart Link" w:semiHidden="1" w:unhideWhenUsed="1"/>
   </w:latentStyles>
   <w:style w:type="paragraph" w:default="1" w:styleId="Normal">
     <w:name w:val="Normal"/>

</xml_diff>

<commit_message>
Resume and blog updates
</commit_message>
<xml_diff>
--- a/resources/documents/resume.docx
+++ b/resources/documents/resume.docx
@@ -10,8 +10,6 @@
           <w:sz w:val="40"/>
         </w:rPr>
       </w:pPr>
-      <w:bookmarkStart w:id="0" w:name="_GoBack"/>
-      <w:bookmarkEnd w:id="0"/>
       <w:r>
         <w:rPr>
           <w:rFonts w:ascii="Times New Roman" w:hAnsi="Times New Roman" w:cs="Times New Roman"/>
@@ -655,7 +653,19 @@
         <w:rPr>
           <w:rFonts w:ascii="Times New Roman" w:hAnsi="Times New Roman" w:cs="Times New Roman"/>
         </w:rPr>
-        <w:t>cloud-agnostic serverless orchestrator for monitoring cloud resources</w:t>
+        <w:t>cloud-agnostic serverless orchestrator</w:t>
+      </w:r>
+      <w:r>
+        <w:rPr>
+          <w:rFonts w:ascii="Times New Roman" w:hAnsi="Times New Roman" w:cs="Times New Roman"/>
+        </w:rPr>
+        <w:t xml:space="preserve">, used for </w:t>
+      </w:r>
+      <w:r>
+        <w:rPr>
+          <w:rFonts w:ascii="Times New Roman" w:hAnsi="Times New Roman" w:cs="Times New Roman"/>
+        </w:rPr>
+        <w:t>monitoring cloud resources</w:t>
       </w:r>
     </w:p>
     <w:p>
@@ -1011,7 +1021,19 @@
         <w:rPr>
           <w:rFonts w:ascii="Times New Roman" w:hAnsi="Times New Roman" w:cs="Times New Roman"/>
         </w:rPr>
-        <w:t>Designed and created GUI to run on top of existing tool for users that struggled using the CLI</w:t>
+        <w:t xml:space="preserve">Designed and </w:t>
+      </w:r>
+      <w:r>
+        <w:rPr>
+          <w:rFonts w:ascii="Times New Roman" w:hAnsi="Times New Roman" w:cs="Times New Roman"/>
+        </w:rPr>
+        <w:t>implemented</w:t>
+      </w:r>
+      <w:r>
+        <w:rPr>
+          <w:rFonts w:ascii="Times New Roman" w:hAnsi="Times New Roman" w:cs="Times New Roman"/>
+        </w:rPr>
+        <w:t xml:space="preserve"> GUI to run on top of existing tool for users that struggled using the CLI</w:t>
       </w:r>
     </w:p>
     <w:p>
@@ -1047,57 +1069,44 @@
         <w:rPr>
           <w:rFonts w:ascii="Times New Roman" w:hAnsi="Times New Roman" w:cs="Times New Roman"/>
           <w:b/>
-        </w:rPr>
-        <w:t>TaskBoardAssistant</w:t>
+          <w:bCs/>
+        </w:rPr>
+        <w:t>VSCode</w:t>
       </w:r>
       <w:proofErr w:type="spellEnd"/>
       <w:r>
         <w:rPr>
           <w:rFonts w:ascii="Times New Roman" w:hAnsi="Times New Roman" w:cs="Times New Roman"/>
+          <w:b/>
+          <w:bCs/>
+        </w:rPr>
+        <w:t>-Themed Personal Site</w:t>
+      </w:r>
+      <w:r>
+        <w:rPr>
+          <w:rFonts w:ascii="Times New Roman" w:hAnsi="Times New Roman" w:cs="Times New Roman"/>
+        </w:rPr>
+        <w:t xml:space="preserve"> –</w:t>
+      </w:r>
+      <w:r>
+        <w:rPr>
+          <w:rFonts w:ascii="Times New Roman" w:hAnsi="Times New Roman" w:cs="Times New Roman"/>
         </w:rPr>
         <w:t xml:space="preserve"> </w:t>
       </w:r>
-      <w:r>
-        <w:rPr>
-          <w:rFonts w:ascii="Times New Roman" w:hAnsi="Times New Roman" w:cs="Times New Roman"/>
-        </w:rPr>
-        <w:t>–</w:t>
-      </w:r>
-      <w:r>
-        <w:rPr>
-          <w:rFonts w:ascii="Times New Roman" w:hAnsi="Times New Roman" w:cs="Times New Roman"/>
-        </w:rPr>
-        <w:t xml:space="preserve"> P</w:t>
-      </w:r>
-      <w:r>
-        <w:rPr>
-          <w:rFonts w:ascii="Times New Roman" w:hAnsi="Times New Roman" w:cs="Times New Roman"/>
-        </w:rPr>
-        <w:t xml:space="preserve">olicy engine for automated management of </w:t>
-      </w:r>
-      <w:r>
-        <w:rPr>
-          <w:rFonts w:ascii="Times New Roman" w:hAnsi="Times New Roman" w:cs="Times New Roman"/>
-        </w:rPr>
-        <w:t>t</w:t>
-      </w:r>
-      <w:r>
-        <w:rPr>
-          <w:rFonts w:ascii="Times New Roman" w:hAnsi="Times New Roman" w:cs="Times New Roman"/>
-        </w:rPr>
-        <w:t>ask boards</w:t>
-      </w:r>
-      <w:r>
-        <w:rPr>
-          <w:rFonts w:ascii="Times New Roman" w:hAnsi="Times New Roman" w:cs="Times New Roman"/>
-        </w:rPr>
-        <w:t>. P</w:t>
-      </w:r>
-      <w:r>
-        <w:rPr>
-          <w:rFonts w:ascii="Times New Roman" w:hAnsi="Times New Roman" w:cs="Times New Roman"/>
-        </w:rPr>
-        <w:t>ublished as NuGet package.</w:t>
+      <w:proofErr w:type="spellStart"/>
+      <w:r>
+        <w:rPr>
+          <w:rFonts w:ascii="Times New Roman" w:hAnsi="Times New Roman" w:cs="Times New Roman"/>
+        </w:rPr>
+        <w:t>VSCode</w:t>
+      </w:r>
+      <w:proofErr w:type="spellEnd"/>
+      <w:r>
+        <w:rPr>
+          <w:rFonts w:ascii="Times New Roman" w:hAnsi="Times New Roman" w:cs="Times New Roman"/>
+        </w:rPr>
+        <w:t>-inspired personal website, including an integrated terminal</w:t>
       </w:r>
     </w:p>
     <w:p>
@@ -1118,58 +1127,56 @@
           <w:rFonts w:ascii="Times New Roman" w:hAnsi="Times New Roman" w:cs="Times New Roman"/>
           <w:b/>
         </w:rPr>
-        <w:t>FoolTheAI</w:t>
+        <w:t>TaskBoardAssistant</w:t>
       </w:r>
       <w:proofErr w:type="spellEnd"/>
       <w:r>
         <w:rPr>
           <w:rFonts w:ascii="Times New Roman" w:hAnsi="Times New Roman" w:cs="Times New Roman"/>
         </w:rPr>
-        <w:t xml:space="preserve"> – “</w:t>
-      </w:r>
-      <w:r>
-        <w:rPr>
-          <w:rFonts w:ascii="Times New Roman" w:hAnsi="Times New Roman" w:cs="Times New Roman"/>
-        </w:rPr>
-        <w:t>H</w:t>
-      </w:r>
-      <w:r>
-        <w:rPr>
-          <w:rFonts w:ascii="Times New Roman" w:hAnsi="Times New Roman" w:cs="Times New Roman"/>
-        </w:rPr>
-        <w:t xml:space="preserve">uman-in-the-loop” verification of crowd-sourced data </w:t>
-      </w:r>
-      <w:r>
-        <w:rPr>
-          <w:rFonts w:ascii="Times New Roman" w:hAnsi="Times New Roman" w:cs="Times New Roman"/>
-        </w:rPr>
-        <w:t xml:space="preserve">collection </w:t>
-      </w:r>
-      <w:r>
-        <w:rPr>
-          <w:rFonts w:ascii="Times New Roman" w:hAnsi="Times New Roman" w:cs="Times New Roman"/>
-        </w:rPr>
-        <w:t>for computer vision models</w:t>
-      </w:r>
-      <w:r>
-        <w:rPr>
-          <w:rFonts w:ascii="Times New Roman" w:hAnsi="Times New Roman" w:cs="Times New Roman"/>
-        </w:rPr>
-        <w:t xml:space="preserve">. Users take pictures of objects and try to “fool” the model. Goal was to collect noisy training data for </w:t>
-      </w:r>
-      <w:proofErr w:type="spellStart"/>
-      <w:r>
-        <w:rPr>
-          <w:rFonts w:ascii="Times New Roman" w:hAnsi="Times New Roman" w:cs="Times New Roman"/>
-        </w:rPr>
-        <w:t>SeeingAI</w:t>
-      </w:r>
-      <w:proofErr w:type="spellEnd"/>
-      <w:r>
-        <w:rPr>
-          <w:rFonts w:ascii="Times New Roman" w:hAnsi="Times New Roman" w:cs="Times New Roman"/>
-        </w:rPr>
-        <w:t xml:space="preserve"> application</w:t>
+        <w:t xml:space="preserve"> </w:t>
+      </w:r>
+      <w:r>
+        <w:rPr>
+          <w:rFonts w:ascii="Times New Roman" w:hAnsi="Times New Roman" w:cs="Times New Roman"/>
+        </w:rPr>
+        <w:t>–</w:t>
+      </w:r>
+      <w:r>
+        <w:rPr>
+          <w:rFonts w:ascii="Times New Roman" w:hAnsi="Times New Roman" w:cs="Times New Roman"/>
+        </w:rPr>
+        <w:t xml:space="preserve"> P</w:t>
+      </w:r>
+      <w:r>
+        <w:rPr>
+          <w:rFonts w:ascii="Times New Roman" w:hAnsi="Times New Roman" w:cs="Times New Roman"/>
+        </w:rPr>
+        <w:t xml:space="preserve">olicy engine for automated management of </w:t>
+      </w:r>
+      <w:r>
+        <w:rPr>
+          <w:rFonts w:ascii="Times New Roman" w:hAnsi="Times New Roman" w:cs="Times New Roman"/>
+        </w:rPr>
+        <w:t>t</w:t>
+      </w:r>
+      <w:r>
+        <w:rPr>
+          <w:rFonts w:ascii="Times New Roman" w:hAnsi="Times New Roman" w:cs="Times New Roman"/>
+        </w:rPr>
+        <w:t>ask boards</w:t>
+      </w:r>
+      <w:r>
+        <w:rPr>
+          <w:rFonts w:ascii="Times New Roman" w:hAnsi="Times New Roman" w:cs="Times New Roman"/>
+        </w:rPr>
+        <w:t>. P</w:t>
+      </w:r>
+      <w:r>
+        <w:rPr>
+          <w:rFonts w:ascii="Times New Roman" w:hAnsi="Times New Roman" w:cs="Times New Roman"/>
+        </w:rPr>
+        <w:t>ublished as NuGet package.</w:t>
       </w:r>
     </w:p>
     <w:p>
@@ -1184,64 +1191,64 @@
           <w:rFonts w:ascii="Times New Roman" w:hAnsi="Times New Roman" w:cs="Times New Roman"/>
         </w:rPr>
       </w:pPr>
+      <w:proofErr w:type="spellStart"/>
       <w:r>
         <w:rPr>
           <w:rFonts w:ascii="Times New Roman" w:hAnsi="Times New Roman" w:cs="Times New Roman"/>
           <w:b/>
         </w:rPr>
-        <w:t>Guide</w:t>
-      </w:r>
-      <w:r>
-        <w:rPr>
-          <w:rFonts w:ascii="Times New Roman" w:hAnsi="Times New Roman" w:cs="Times New Roman"/>
-        </w:rPr>
-        <w:t xml:space="preserve"> </w:t>
-      </w:r>
-      <w:r>
-        <w:rPr>
-          <w:rFonts w:ascii="Times New Roman" w:hAnsi="Times New Roman" w:cs="Times New Roman"/>
-        </w:rPr>
-        <w:t>–</w:t>
-      </w:r>
-      <w:r>
-        <w:rPr>
-          <w:rFonts w:ascii="Times New Roman" w:hAnsi="Times New Roman" w:cs="Times New Roman"/>
-        </w:rPr>
-        <w:t xml:space="preserve"> M</w:t>
-      </w:r>
-      <w:r>
-        <w:rPr>
-          <w:rFonts w:ascii="Times New Roman" w:hAnsi="Times New Roman" w:cs="Times New Roman"/>
-        </w:rPr>
-        <w:t>obile app</w:t>
-      </w:r>
-      <w:r>
-        <w:rPr>
-          <w:rFonts w:ascii="Times New Roman" w:hAnsi="Times New Roman" w:cs="Times New Roman"/>
-        </w:rPr>
-        <w:t>lication</w:t>
-      </w:r>
-      <w:r>
-        <w:rPr>
-          <w:rFonts w:ascii="Times New Roman" w:hAnsi="Times New Roman" w:cs="Times New Roman"/>
-        </w:rPr>
-        <w:t xml:space="preserve"> for creating and consuming location-specific content (crowd-sourced audio tour guide). Sole developer for backend of application, including the API, cloud infrastructure and content delivery</w:t>
-      </w:r>
-    </w:p>
-    <w:p>
-      <w:pPr>
-        <w:pStyle w:val="NoSpacing"/>
-        <w:spacing w:before="100" w:beforeAutospacing="1" w:after="100" w:afterAutospacing="1"/>
-        <w:ind w:left="-90" w:hanging="540"/>
-        <w:rPr>
-          <w:rFonts w:ascii="Times New Roman" w:hAnsi="Times New Roman" w:cs="Times New Roman"/>
-        </w:rPr>
-      </w:pPr>
-      <w:r>
-        <w:rPr>
-          <w:rFonts w:ascii="Times New Roman" w:hAnsi="Times New Roman" w:cs="Times New Roman"/>
-        </w:rPr>
-        <w:t>OTHER EXPERIENCE</w:t>
+        <w:t>FoolTheAI</w:t>
+      </w:r>
+      <w:proofErr w:type="spellEnd"/>
+      <w:r>
+        <w:rPr>
+          <w:rFonts w:ascii="Times New Roman" w:hAnsi="Times New Roman" w:cs="Times New Roman"/>
+        </w:rPr>
+        <w:t xml:space="preserve"> – “</w:t>
+      </w:r>
+      <w:r>
+        <w:rPr>
+          <w:rFonts w:ascii="Times New Roman" w:hAnsi="Times New Roman" w:cs="Times New Roman"/>
+        </w:rPr>
+        <w:t>H</w:t>
+      </w:r>
+      <w:r>
+        <w:rPr>
+          <w:rFonts w:ascii="Times New Roman" w:hAnsi="Times New Roman" w:cs="Times New Roman"/>
+        </w:rPr>
+        <w:t xml:space="preserve">uman-in-the-loop” verification of crowd-sourced data </w:t>
+      </w:r>
+      <w:r>
+        <w:rPr>
+          <w:rFonts w:ascii="Times New Roman" w:hAnsi="Times New Roman" w:cs="Times New Roman"/>
+        </w:rPr>
+        <w:t xml:space="preserve">collection </w:t>
+      </w:r>
+      <w:r>
+        <w:rPr>
+          <w:rFonts w:ascii="Times New Roman" w:hAnsi="Times New Roman" w:cs="Times New Roman"/>
+        </w:rPr>
+        <w:t>for computer vision models</w:t>
+      </w:r>
+      <w:r>
+        <w:rPr>
+          <w:rFonts w:ascii="Times New Roman" w:hAnsi="Times New Roman" w:cs="Times New Roman"/>
+        </w:rPr>
+        <w:t xml:space="preserve">. Users take pictures of objects and try to “fool” the model. Goal was to collect noisy training data for </w:t>
+      </w:r>
+      <w:proofErr w:type="spellStart"/>
+      <w:r>
+        <w:rPr>
+          <w:rFonts w:ascii="Times New Roman" w:hAnsi="Times New Roman" w:cs="Times New Roman"/>
+        </w:rPr>
+        <w:t>SeeingAI</w:t>
+      </w:r>
+      <w:proofErr w:type="spellEnd"/>
+      <w:r>
+        <w:rPr>
+          <w:rFonts w:ascii="Times New Roman" w:hAnsi="Times New Roman" w:cs="Times New Roman"/>
+        </w:rPr>
+        <w:t xml:space="preserve"> application</w:t>
       </w:r>
     </w:p>
     <w:p>
@@ -1256,39 +1263,64 @@
           <w:rFonts w:ascii="Times New Roman" w:hAnsi="Times New Roman" w:cs="Times New Roman"/>
         </w:rPr>
       </w:pPr>
-      <w:proofErr w:type="spellStart"/>
-      <w:r>
-        <w:rPr>
-          <w:rFonts w:ascii="Times New Roman" w:hAnsi="Times New Roman" w:cs="Times New Roman"/>
-        </w:rPr>
-        <w:t>PyCon</w:t>
-      </w:r>
-      <w:proofErr w:type="spellEnd"/>
-      <w:r>
-        <w:rPr>
-          <w:rFonts w:ascii="Times New Roman" w:hAnsi="Times New Roman" w:cs="Times New Roman"/>
-        </w:rPr>
-        <w:t xml:space="preserve"> Attendee 2018 &amp; 2019</w:t>
-      </w:r>
-      <w:r>
-        <w:rPr>
-          <w:rFonts w:ascii="Times New Roman" w:hAnsi="Times New Roman" w:cs="Times New Roman"/>
-        </w:rPr>
-        <w:t xml:space="preserve"> (participated in </w:t>
-      </w:r>
-      <w:proofErr w:type="spellStart"/>
-      <w:r>
-        <w:rPr>
-          <w:rFonts w:ascii="Times New Roman" w:hAnsi="Times New Roman" w:cs="Times New Roman"/>
-        </w:rPr>
-        <w:t>PyCon</w:t>
-      </w:r>
-      <w:proofErr w:type="spellEnd"/>
-      <w:r>
-        <w:rPr>
-          <w:rFonts w:ascii="Times New Roman" w:hAnsi="Times New Roman" w:cs="Times New Roman"/>
-        </w:rPr>
-        <w:t xml:space="preserve"> Dev Sprints in 2018)</w:t>
+      <w:r>
+        <w:rPr>
+          <w:rFonts w:ascii="Times New Roman" w:hAnsi="Times New Roman" w:cs="Times New Roman"/>
+          <w:b/>
+        </w:rPr>
+        <w:t>Guide</w:t>
+      </w:r>
+      <w:r>
+        <w:rPr>
+          <w:rFonts w:ascii="Times New Roman" w:hAnsi="Times New Roman" w:cs="Times New Roman"/>
+        </w:rPr>
+        <w:t xml:space="preserve"> </w:t>
+      </w:r>
+      <w:r>
+        <w:rPr>
+          <w:rFonts w:ascii="Times New Roman" w:hAnsi="Times New Roman" w:cs="Times New Roman"/>
+        </w:rPr>
+        <w:t>–</w:t>
+      </w:r>
+      <w:r>
+        <w:rPr>
+          <w:rFonts w:ascii="Times New Roman" w:hAnsi="Times New Roman" w:cs="Times New Roman"/>
+        </w:rPr>
+        <w:t xml:space="preserve"> M</w:t>
+      </w:r>
+      <w:r>
+        <w:rPr>
+          <w:rFonts w:ascii="Times New Roman" w:hAnsi="Times New Roman" w:cs="Times New Roman"/>
+        </w:rPr>
+        <w:t>obile app</w:t>
+      </w:r>
+      <w:r>
+        <w:rPr>
+          <w:rFonts w:ascii="Times New Roman" w:hAnsi="Times New Roman" w:cs="Times New Roman"/>
+        </w:rPr>
+        <w:t>lication</w:t>
+      </w:r>
+      <w:r>
+        <w:rPr>
+          <w:rFonts w:ascii="Times New Roman" w:hAnsi="Times New Roman" w:cs="Times New Roman"/>
+        </w:rPr>
+        <w:t xml:space="preserve"> for creating and consuming location-specific content (crowd-sourced audio tour guide). Sole developer for backend of application, including the API, cloud infrastructure and content delivery</w:t>
+      </w:r>
+    </w:p>
+    <w:p>
+      <w:pPr>
+        <w:pStyle w:val="NoSpacing"/>
+        <w:spacing w:before="100" w:beforeAutospacing="1" w:after="100" w:afterAutospacing="1"/>
+        <w:ind w:left="-90" w:hanging="540"/>
+        <w:rPr>
+          <w:rFonts w:ascii="Times New Roman" w:hAnsi="Times New Roman" w:cs="Times New Roman"/>
+        </w:rPr>
+      </w:pPr>
+      <w:r>
+        <w:rPr>
+          <w:rFonts w:ascii="Times New Roman" w:hAnsi="Times New Roman" w:cs="Times New Roman"/>
+        </w:rPr>
+        <w:t>OTHER EXPERIENCE</w:t>
       </w:r>
     </w:p>
     <w:p>
@@ -1303,11 +1335,39 @@
           <w:rFonts w:ascii="Times New Roman" w:hAnsi="Times New Roman" w:cs="Times New Roman"/>
         </w:rPr>
       </w:pPr>
-      <w:r>
-        <w:rPr>
-          <w:rFonts w:ascii="Times New Roman" w:hAnsi="Times New Roman" w:cs="Times New Roman"/>
-        </w:rPr>
-        <w:t>Co-Founder and Director of Technology for HackTheU (University of Utah official hackathon)</w:t>
+      <w:proofErr w:type="spellStart"/>
+      <w:r>
+        <w:rPr>
+          <w:rFonts w:ascii="Times New Roman" w:hAnsi="Times New Roman" w:cs="Times New Roman"/>
+        </w:rPr>
+        <w:t>PyCon</w:t>
+      </w:r>
+      <w:proofErr w:type="spellEnd"/>
+      <w:r>
+        <w:rPr>
+          <w:rFonts w:ascii="Times New Roman" w:hAnsi="Times New Roman" w:cs="Times New Roman"/>
+        </w:rPr>
+        <w:t xml:space="preserve"> Attendee 2018 &amp; 2019</w:t>
+      </w:r>
+      <w:r>
+        <w:rPr>
+          <w:rFonts w:ascii="Times New Roman" w:hAnsi="Times New Roman" w:cs="Times New Roman"/>
+        </w:rPr>
+        <w:t xml:space="preserve"> (participated in </w:t>
+      </w:r>
+      <w:proofErr w:type="spellStart"/>
+      <w:r>
+        <w:rPr>
+          <w:rFonts w:ascii="Times New Roman" w:hAnsi="Times New Roman" w:cs="Times New Roman"/>
+        </w:rPr>
+        <w:t>PyCon</w:t>
+      </w:r>
+      <w:proofErr w:type="spellEnd"/>
+      <w:r>
+        <w:rPr>
+          <w:rFonts w:ascii="Times New Roman" w:hAnsi="Times New Roman" w:cs="Times New Roman"/>
+        </w:rPr>
+        <w:t xml:space="preserve"> Dev Sprints in 2018)</w:t>
       </w:r>
     </w:p>
     <w:p>
@@ -1326,7 +1386,7 @@
         <w:rPr>
           <w:rFonts w:ascii="Times New Roman" w:hAnsi="Times New Roman" w:cs="Times New Roman"/>
         </w:rPr>
-        <w:t>Founder and President of Computer Programmers at the U of U (CPU of U)</w:t>
+        <w:t>Co-Founder and Director of Technology for HackTheU (University of Utah official hackathon)</w:t>
       </w:r>
     </w:p>
     <w:p>
@@ -1345,6 +1405,25 @@
         <w:rPr>
           <w:rFonts w:ascii="Times New Roman" w:hAnsi="Times New Roman" w:cs="Times New Roman"/>
         </w:rPr>
+        <w:t>Founder and President of Computer Programmers at the U of U (CPU of U)</w:t>
+      </w:r>
+    </w:p>
+    <w:p>
+      <w:pPr>
+        <w:pStyle w:val="NoSpacing"/>
+        <w:numPr>
+          <w:ilvl w:val="0"/>
+          <w:numId w:val="2"/>
+        </w:numPr>
+        <w:ind w:left="-270" w:hanging="180"/>
+        <w:rPr>
+          <w:rFonts w:ascii="Times New Roman" w:hAnsi="Times New Roman" w:cs="Times New Roman"/>
+        </w:rPr>
+      </w:pPr>
+      <w:r>
+        <w:rPr>
+          <w:rFonts w:ascii="Times New Roman" w:hAnsi="Times New Roman" w:cs="Times New Roman"/>
+        </w:rPr>
         <w:t xml:space="preserve">Microsoft </w:t>
       </w:r>
       <w:r>
@@ -1357,7 +1436,15 @@
         <w:rPr>
           <w:rFonts w:ascii="Times New Roman" w:hAnsi="Times New Roman" w:cs="Times New Roman"/>
         </w:rPr>
-        <w:t>Student Partner (Jan 2016 – July 2017)</w:t>
+        <w:t>Student Partne</w:t>
+      </w:r>
+      <w:bookmarkStart w:id="0" w:name="_GoBack"/>
+      <w:bookmarkEnd w:id="0"/>
+      <w:r>
+        <w:rPr>
+          <w:rFonts w:ascii="Times New Roman" w:hAnsi="Times New Roman" w:cs="Times New Roman"/>
+        </w:rPr>
+        <w:t>r (Jan 2016 – July 2017)</w:t>
       </w:r>
       <w:r>
         <w:rPr>

</xml_diff>

<commit_message>
Type-o in mistakes blog post
</commit_message>
<xml_diff>
--- a/resources/documents/resume.docx
+++ b/resources/documents/resume.docx
@@ -555,8 +555,6 @@
         </w:rPr>
         <w:t>Feb</w:t>
       </w:r>
-      <w:bookmarkStart w:id="0" w:name="_GoBack"/>
-      <w:bookmarkEnd w:id="0"/>
       <w:r>
         <w:rPr>
           <w:rFonts w:ascii="Times New Roman" w:hAnsi="Times New Roman" w:cs="Times New Roman"/>
@@ -1008,7 +1006,49 @@
         <w:rPr>
           <w:rFonts w:ascii="Times New Roman" w:hAnsi="Times New Roman" w:cs="Times New Roman"/>
         </w:rPr>
-        <w:t>Enhanced and maintained CLI tool for running bulk operations on database of historical places</w:t>
+        <w:t xml:space="preserve">Enhanced and maintained CLI </w:t>
+      </w:r>
+      <w:r>
+        <w:rPr>
+          <w:rFonts w:ascii="Times New Roman" w:hAnsi="Times New Roman" w:cs="Times New Roman"/>
+        </w:rPr>
+        <w:t xml:space="preserve">&amp; GUI </w:t>
+      </w:r>
+      <w:r>
+        <w:rPr>
+          <w:rFonts w:ascii="Times New Roman" w:hAnsi="Times New Roman" w:cs="Times New Roman"/>
+        </w:rPr>
+        <w:t>tool</w:t>
+      </w:r>
+      <w:r>
+        <w:rPr>
+          <w:rFonts w:ascii="Times New Roman" w:hAnsi="Times New Roman" w:cs="Times New Roman"/>
+        </w:rPr>
+        <w:t>s</w:t>
+      </w:r>
+      <w:bookmarkStart w:id="0" w:name="_GoBack"/>
+      <w:bookmarkEnd w:id="0"/>
+      <w:r>
+        <w:rPr>
+          <w:rFonts w:ascii="Times New Roman" w:hAnsi="Times New Roman" w:cs="Times New Roman"/>
+        </w:rPr>
+        <w:t xml:space="preserve"> for running bulk operations on database of historical places</w:t>
+      </w:r>
+    </w:p>
+    <w:p>
+      <w:pPr>
+        <w:pStyle w:val="NoSpacing"/>
+        <w:spacing w:before="100" w:beforeAutospacing="1" w:after="100" w:afterAutospacing="1"/>
+        <w:ind w:left="-90" w:hanging="540"/>
+        <w:rPr>
+          <w:rFonts w:ascii="Times New Roman" w:hAnsi="Times New Roman" w:cs="Times New Roman"/>
+        </w:rPr>
+      </w:pPr>
+      <w:r>
+        <w:rPr>
+          <w:rFonts w:ascii="Times New Roman" w:hAnsi="Times New Roman" w:cs="Times New Roman"/>
+        </w:rPr>
+        <w:t>ADDITIONAL PROJECTS</w:t>
       </w:r>
     </w:p>
     <w:p>
@@ -1026,36 +1066,22 @@
       <w:r>
         <w:rPr>
           <w:rFonts w:ascii="Times New Roman" w:hAnsi="Times New Roman" w:cs="Times New Roman"/>
-        </w:rPr>
-        <w:t xml:space="preserve">Designed and </w:t>
-      </w:r>
-      <w:r>
-        <w:rPr>
-          <w:rFonts w:ascii="Times New Roman" w:hAnsi="Times New Roman" w:cs="Times New Roman"/>
-        </w:rPr>
-        <w:t>implemented</w:t>
-      </w:r>
-      <w:r>
-        <w:rPr>
-          <w:rFonts w:ascii="Times New Roman" w:hAnsi="Times New Roman" w:cs="Times New Roman"/>
-        </w:rPr>
-        <w:t xml:space="preserve"> GUI to run on top of existing tool for users that struggled using the CLI</w:t>
-      </w:r>
-    </w:p>
-    <w:p>
-      <w:pPr>
-        <w:pStyle w:val="NoSpacing"/>
-        <w:spacing w:before="100" w:beforeAutospacing="1" w:after="100" w:afterAutospacing="1"/>
-        <w:ind w:left="-90" w:hanging="540"/>
-        <w:rPr>
-          <w:rFonts w:ascii="Times New Roman" w:hAnsi="Times New Roman" w:cs="Times New Roman"/>
-        </w:rPr>
-      </w:pPr>
-      <w:r>
-        <w:rPr>
-          <w:rFonts w:ascii="Times New Roman" w:hAnsi="Times New Roman" w:cs="Times New Roman"/>
-        </w:rPr>
-        <w:t>ADDITIONAL PROJECTS</w:t>
+          <w:b/>
+          <w:bCs/>
+        </w:rPr>
+        <w:t>VSCode-Themed Personal Site</w:t>
+      </w:r>
+      <w:r>
+        <w:rPr>
+          <w:rFonts w:ascii="Times New Roman" w:hAnsi="Times New Roman" w:cs="Times New Roman"/>
+        </w:rPr>
+        <w:t xml:space="preserve"> –</w:t>
+      </w:r>
+      <w:r>
+        <w:rPr>
+          <w:rFonts w:ascii="Times New Roman" w:hAnsi="Times New Roman" w:cs="Times New Roman"/>
+        </w:rPr>
+        <w:t xml:space="preserve"> VSCode-inspired personal website, including an integrated terminal</w:t>
       </w:r>
     </w:p>
     <w:p>
@@ -1074,21 +1100,56 @@
         <w:rPr>
           <w:rFonts w:ascii="Times New Roman" w:hAnsi="Times New Roman" w:cs="Times New Roman"/>
           <w:b/>
-          <w:bCs/>
-        </w:rPr>
-        <w:t>VSCode-Themed Personal Site</w:t>
-      </w:r>
-      <w:r>
-        <w:rPr>
-          <w:rFonts w:ascii="Times New Roman" w:hAnsi="Times New Roman" w:cs="Times New Roman"/>
-        </w:rPr>
-        <w:t xml:space="preserve"> –</w:t>
-      </w:r>
-      <w:r>
-        <w:rPr>
-          <w:rFonts w:ascii="Times New Roman" w:hAnsi="Times New Roman" w:cs="Times New Roman"/>
-        </w:rPr>
-        <w:t xml:space="preserve"> VSCode-inspired personal website, including an integrated terminal</w:t>
+        </w:rPr>
+        <w:t>TaskBoardAssistant</w:t>
+      </w:r>
+      <w:r>
+        <w:rPr>
+          <w:rFonts w:ascii="Times New Roman" w:hAnsi="Times New Roman" w:cs="Times New Roman"/>
+        </w:rPr>
+        <w:t xml:space="preserve"> </w:t>
+      </w:r>
+      <w:r>
+        <w:rPr>
+          <w:rFonts w:ascii="Times New Roman" w:hAnsi="Times New Roman" w:cs="Times New Roman"/>
+        </w:rPr>
+        <w:t>–</w:t>
+      </w:r>
+      <w:r>
+        <w:rPr>
+          <w:rFonts w:ascii="Times New Roman" w:hAnsi="Times New Roman" w:cs="Times New Roman"/>
+        </w:rPr>
+        <w:t xml:space="preserve"> P</w:t>
+      </w:r>
+      <w:r>
+        <w:rPr>
+          <w:rFonts w:ascii="Times New Roman" w:hAnsi="Times New Roman" w:cs="Times New Roman"/>
+        </w:rPr>
+        <w:t xml:space="preserve">olicy engine for automated management of </w:t>
+      </w:r>
+      <w:r>
+        <w:rPr>
+          <w:rFonts w:ascii="Times New Roman" w:hAnsi="Times New Roman" w:cs="Times New Roman"/>
+        </w:rPr>
+        <w:t>t</w:t>
+      </w:r>
+      <w:r>
+        <w:rPr>
+          <w:rFonts w:ascii="Times New Roman" w:hAnsi="Times New Roman" w:cs="Times New Roman"/>
+        </w:rPr>
+        <w:t>ask boards</w:t>
+      </w:r>
+      <w:r>
+        <w:rPr>
+          <w:rFonts w:ascii="Times New Roman" w:hAnsi="Times New Roman" w:cs="Times New Roman"/>
+        </w:rPr>
+        <w:t>. P</w:t>
+      </w:r>
+      <w:r>
+        <w:rPr>
+          <w:rFonts w:ascii="Times New Roman" w:hAnsi="Times New Roman" w:cs="Times New Roman"/>
+        </w:rPr>
+        <w:t>ublished as NuGet package.</w:t>
       </w:r>
     </w:p>
     <w:p>
@@ -1108,55 +1169,43 @@
           <w:rFonts w:ascii="Times New Roman" w:hAnsi="Times New Roman" w:cs="Times New Roman"/>
           <w:b/>
         </w:rPr>
-        <w:t>TaskBoardAssistant</w:t>
-      </w:r>
-      <w:r>
-        <w:rPr>
-          <w:rFonts w:ascii="Times New Roman" w:hAnsi="Times New Roman" w:cs="Times New Roman"/>
-        </w:rPr>
-        <w:t xml:space="preserve"> </w:t>
-      </w:r>
-      <w:r>
-        <w:rPr>
-          <w:rFonts w:ascii="Times New Roman" w:hAnsi="Times New Roman" w:cs="Times New Roman"/>
-        </w:rPr>
-        <w:t>–</w:t>
-      </w:r>
-      <w:r>
-        <w:rPr>
-          <w:rFonts w:ascii="Times New Roman" w:hAnsi="Times New Roman" w:cs="Times New Roman"/>
-        </w:rPr>
-        <w:t xml:space="preserve"> P</w:t>
-      </w:r>
-      <w:r>
-        <w:rPr>
-          <w:rFonts w:ascii="Times New Roman" w:hAnsi="Times New Roman" w:cs="Times New Roman"/>
-        </w:rPr>
-        <w:t xml:space="preserve">olicy engine for automated management of </w:t>
-      </w:r>
-      <w:r>
-        <w:rPr>
-          <w:rFonts w:ascii="Times New Roman" w:hAnsi="Times New Roman" w:cs="Times New Roman"/>
-        </w:rPr>
-        <w:t>t</w:t>
-      </w:r>
-      <w:r>
-        <w:rPr>
-          <w:rFonts w:ascii="Times New Roman" w:hAnsi="Times New Roman" w:cs="Times New Roman"/>
-        </w:rPr>
-        <w:t>ask boards</w:t>
-      </w:r>
-      <w:r>
-        <w:rPr>
-          <w:rFonts w:ascii="Times New Roman" w:hAnsi="Times New Roman" w:cs="Times New Roman"/>
-        </w:rPr>
-        <w:t>. P</w:t>
-      </w:r>
-      <w:r>
-        <w:rPr>
-          <w:rFonts w:ascii="Times New Roman" w:hAnsi="Times New Roman" w:cs="Times New Roman"/>
-        </w:rPr>
-        <w:t>ublished as NuGet package.</w:t>
+        <w:t>FoolTheAI</w:t>
+      </w:r>
+      <w:r>
+        <w:rPr>
+          <w:rFonts w:ascii="Times New Roman" w:hAnsi="Times New Roman" w:cs="Times New Roman"/>
+        </w:rPr>
+        <w:t xml:space="preserve"> – “</w:t>
+      </w:r>
+      <w:r>
+        <w:rPr>
+          <w:rFonts w:ascii="Times New Roman" w:hAnsi="Times New Roman" w:cs="Times New Roman"/>
+        </w:rPr>
+        <w:t>H</w:t>
+      </w:r>
+      <w:r>
+        <w:rPr>
+          <w:rFonts w:ascii="Times New Roman" w:hAnsi="Times New Roman" w:cs="Times New Roman"/>
+        </w:rPr>
+        <w:t xml:space="preserve">uman-in-the-loop” verification of crowd-sourced data </w:t>
+      </w:r>
+      <w:r>
+        <w:rPr>
+          <w:rFonts w:ascii="Times New Roman" w:hAnsi="Times New Roman" w:cs="Times New Roman"/>
+        </w:rPr>
+        <w:t xml:space="preserve">collection </w:t>
+      </w:r>
+      <w:r>
+        <w:rPr>
+          <w:rFonts w:ascii="Times New Roman" w:hAnsi="Times New Roman" w:cs="Times New Roman"/>
+        </w:rPr>
+        <w:t>for computer vision models</w:t>
+      </w:r>
+      <w:r>
+        <w:rPr>
+          <w:rFonts w:ascii="Times New Roman" w:hAnsi="Times New Roman" w:cs="Times New Roman"/>
+        </w:rPr>
+        <w:t>. Users take pictures of objects and try to “fool” the model. Goal was to collect noisy training data for SeeingAI application</w:t>
       </w:r>
     </w:p>
     <w:p>
@@ -1176,43 +1225,43 @@
           <w:rFonts w:ascii="Times New Roman" w:hAnsi="Times New Roman" w:cs="Times New Roman"/>
           <w:b/>
         </w:rPr>
-        <w:t>FoolTheAI</w:t>
-      </w:r>
-      <w:r>
-        <w:rPr>
-          <w:rFonts w:ascii="Times New Roman" w:hAnsi="Times New Roman" w:cs="Times New Roman"/>
-        </w:rPr>
-        <w:t xml:space="preserve"> – “</w:t>
-      </w:r>
-      <w:r>
-        <w:rPr>
-          <w:rFonts w:ascii="Times New Roman" w:hAnsi="Times New Roman" w:cs="Times New Roman"/>
-        </w:rPr>
-        <w:t>H</w:t>
-      </w:r>
-      <w:r>
-        <w:rPr>
-          <w:rFonts w:ascii="Times New Roman" w:hAnsi="Times New Roman" w:cs="Times New Roman"/>
-        </w:rPr>
-        <w:t xml:space="preserve">uman-in-the-loop” verification of crowd-sourced data </w:t>
-      </w:r>
-      <w:r>
-        <w:rPr>
-          <w:rFonts w:ascii="Times New Roman" w:hAnsi="Times New Roman" w:cs="Times New Roman"/>
-        </w:rPr>
-        <w:t xml:space="preserve">collection </w:t>
-      </w:r>
-      <w:r>
-        <w:rPr>
-          <w:rFonts w:ascii="Times New Roman" w:hAnsi="Times New Roman" w:cs="Times New Roman"/>
-        </w:rPr>
-        <w:t>for computer vision models</w:t>
-      </w:r>
-      <w:r>
-        <w:rPr>
-          <w:rFonts w:ascii="Times New Roman" w:hAnsi="Times New Roman" w:cs="Times New Roman"/>
-        </w:rPr>
-        <w:t>. Users take pictures of objects and try to “fool” the model. Goal was to collect noisy training data for SeeingAI application</w:t>
+        <w:t>Guide</w:t>
+      </w:r>
+      <w:r>
+        <w:rPr>
+          <w:rFonts w:ascii="Times New Roman" w:hAnsi="Times New Roman" w:cs="Times New Roman"/>
+        </w:rPr>
+        <w:t xml:space="preserve"> </w:t>
+      </w:r>
+      <w:r>
+        <w:rPr>
+          <w:rFonts w:ascii="Times New Roman" w:hAnsi="Times New Roman" w:cs="Times New Roman"/>
+        </w:rPr>
+        <w:t>–</w:t>
+      </w:r>
+      <w:r>
+        <w:rPr>
+          <w:rFonts w:ascii="Times New Roman" w:hAnsi="Times New Roman" w:cs="Times New Roman"/>
+        </w:rPr>
+        <w:t xml:space="preserve"> M</w:t>
+      </w:r>
+      <w:r>
+        <w:rPr>
+          <w:rFonts w:ascii="Times New Roman" w:hAnsi="Times New Roman" w:cs="Times New Roman"/>
+        </w:rPr>
+        <w:t>obile app</w:t>
+      </w:r>
+      <w:r>
+        <w:rPr>
+          <w:rFonts w:ascii="Times New Roman" w:hAnsi="Times New Roman" w:cs="Times New Roman"/>
+        </w:rPr>
+        <w:t>lication</w:t>
+      </w:r>
+      <w:r>
+        <w:rPr>
+          <w:rFonts w:ascii="Times New Roman" w:hAnsi="Times New Roman" w:cs="Times New Roman"/>
+        </w:rPr>
+        <w:t xml:space="preserve"> for creating and consuming location-specific content (crowd-sourced audio tour guide). Sole developer for backend of application, including the API, cloud infrastructure and content delivery</w:t>
       </w:r>
     </w:p>
     <w:p>
@@ -1232,43 +1281,14 @@
           <w:rFonts w:ascii="Times New Roman" w:hAnsi="Times New Roman" w:cs="Times New Roman"/>
           <w:b/>
         </w:rPr>
-        <w:t>Guide</w:t>
-      </w:r>
-      <w:r>
-        <w:rPr>
-          <w:rFonts w:ascii="Times New Roman" w:hAnsi="Times New Roman" w:cs="Times New Roman"/>
-        </w:rPr>
-        <w:t xml:space="preserve"> </w:t>
-      </w:r>
-      <w:r>
-        <w:rPr>
-          <w:rFonts w:ascii="Times New Roman" w:hAnsi="Times New Roman" w:cs="Times New Roman"/>
-        </w:rPr>
-        <w:t>–</w:t>
-      </w:r>
-      <w:r>
-        <w:rPr>
-          <w:rFonts w:ascii="Times New Roman" w:hAnsi="Times New Roman" w:cs="Times New Roman"/>
-        </w:rPr>
-        <w:t xml:space="preserve"> M</w:t>
-      </w:r>
-      <w:r>
-        <w:rPr>
-          <w:rFonts w:ascii="Times New Roman" w:hAnsi="Times New Roman" w:cs="Times New Roman"/>
-        </w:rPr>
-        <w:t>obile app</w:t>
-      </w:r>
-      <w:r>
-        <w:rPr>
-          <w:rFonts w:ascii="Times New Roman" w:hAnsi="Times New Roman" w:cs="Times New Roman"/>
-        </w:rPr>
-        <w:t>lication</w:t>
-      </w:r>
-      <w:r>
-        <w:rPr>
-          <w:rFonts w:ascii="Times New Roman" w:hAnsi="Times New Roman" w:cs="Times New Roman"/>
-        </w:rPr>
-        <w:t xml:space="preserve"> for creating and consuming location-specific content (crowd-sourced audio tour guide). Sole developer for backend of application, including the API, cloud infrastructure and content delivery</w:t>
+        <w:t>WikiAnswer</w:t>
+      </w:r>
+      <w:r>
+        <w:rPr>
+          <w:rFonts w:ascii="Times New Roman" w:hAnsi="Times New Roman" w:cs="Times New Roman"/>
+          <w:bCs/>
+        </w:rPr>
+        <w:t xml:space="preserve"> – Question-answering system about topics from Wikipedia articles</w:t>
       </w:r>
     </w:p>
     <w:p>

</xml_diff>